<commit_message>
account & user first update
</commit_message>
<xml_diff>
--- a/user.docx
+++ b/user.docx
@@ -1,6 +1,6 @@
 
 <file path=word/document.xml><?xml version="1.0" encoding="utf-8"?>
-<w:document xmlns:ve="http://schemas.openxmlformats.org/markup-compatibility/2006" xmlns:o="urn:schemas-microsoft-com:office:office" xmlns:r="http://schemas.openxmlformats.org/officeDocument/2006/relationships" xmlns:m="http://schemas.openxmlformats.org/officeDocument/2006/math" xmlns:v="urn:schemas-microsoft-com:vml" xmlns:wp="http://schemas.openxmlformats.org/drawingml/2006/wordprocessingDrawing" xmlns:w10="urn:schemas-microsoft-com:office:word" xmlns:w="http://schemas.openxmlformats.org/wordprocessingml/2006/main" xmlns:wne="http://schemas.microsoft.com/office/word/2006/wordml">
+<w:document xmlns:wpc="http://schemas.microsoft.com/office/word/2010/wordprocessingCanvas" xmlns:mc="http://schemas.openxmlformats.org/markup-compatibility/2006" xmlns:o="urn:schemas-microsoft-com:office:office" xmlns:r="http://schemas.openxmlformats.org/officeDocument/2006/relationships" xmlns:m="http://schemas.openxmlformats.org/officeDocument/2006/math" xmlns:v="urn:schemas-microsoft-com:vml" xmlns:wp14="http://schemas.microsoft.com/office/word/2010/wordprocessingDrawing" xmlns:wp="http://schemas.openxmlformats.org/drawingml/2006/wordprocessingDrawing" xmlns:w10="urn:schemas-microsoft-com:office:word" xmlns:w="http://schemas.openxmlformats.org/wordprocessingml/2006/main" xmlns:w14="http://schemas.microsoft.com/office/word/2010/wordml" xmlns:wpg="http://schemas.microsoft.com/office/word/2010/wordprocessingGroup" xmlns:wpi="http://schemas.microsoft.com/office/word/2010/wordprocessingInk" xmlns:wne="http://schemas.microsoft.com/office/word/2006/wordml" xmlns:wps="http://schemas.microsoft.com/office/word/2010/wordprocessingShape" mc:Ignorable="w14 wp14">
   <w:body>
     <w:p>
       <w:pPr>
@@ -114,7 +114,7 @@
           <w:insideH w:val="single" w:sz="4" w:space="0" w:color="auto"/>
           <w:insideV w:val="single" w:sz="4" w:space="0" w:color="auto"/>
         </w:tblBorders>
-        <w:tblLook w:val="01E0"/>
+        <w:tblLook w:val="01E0" w:firstRow="1" w:lastRow="1" w:firstColumn="1" w:lastColumn="1" w:noHBand="0" w:noVBand="0"/>
       </w:tblPr>
       <w:tblGrid>
         <w:gridCol w:w="817"/>
@@ -2111,7 +2111,7 @@
           <w:insideH w:val="single" w:sz="4" w:space="0" w:color="auto"/>
           <w:insideV w:val="single" w:sz="4" w:space="0" w:color="auto"/>
         </w:tblBorders>
-        <w:tblLook w:val="01E0"/>
+        <w:tblLook w:val="01E0" w:firstRow="1" w:lastRow="1" w:firstColumn="1" w:lastColumn="1" w:noHBand="0" w:noVBand="0"/>
       </w:tblPr>
       <w:tblGrid>
         <w:gridCol w:w="1532"/>
@@ -2449,7 +2449,7 @@
           <w:insideH w:val="single" w:sz="4" w:space="0" w:color="auto"/>
           <w:insideV w:val="single" w:sz="4" w:space="0" w:color="auto"/>
         </w:tblBorders>
-        <w:tblLook w:val="01E0"/>
+        <w:tblLook w:val="01E0" w:firstRow="1" w:lastRow="1" w:firstColumn="1" w:lastColumn="1" w:noHBand="0" w:noVBand="0"/>
       </w:tblPr>
       <w:tblGrid>
         <w:gridCol w:w="1701"/>
@@ -2841,7 +2841,7 @@
                     </pic:cNvPicPr>
                   </pic:nvPicPr>
                   <pic:blipFill>
-                    <a:blip r:embed="rId8"/>
+                    <a:blip r:embed="rId9"/>
                     <a:srcRect/>
                     <a:stretch>
                       <a:fillRect/>
@@ -2945,7 +2945,7 @@
                     </pic:cNvPicPr>
                   </pic:nvPicPr>
                   <pic:blipFill>
-                    <a:blip r:embed="rId9"/>
+                    <a:blip r:embed="rId10"/>
                     <a:srcRect/>
                     <a:stretch>
                       <a:fillRect/>
@@ -3038,7 +3038,7 @@
                     </pic:cNvPicPr>
                   </pic:nvPicPr>
                   <pic:blipFill>
-                    <a:blip r:embed="rId10"/>
+                    <a:blip r:embed="rId11"/>
                     <a:srcRect/>
                     <a:stretch>
                       <a:fillRect/>
@@ -3124,7 +3124,7 @@
                     </pic:cNvPicPr>
                   </pic:nvPicPr>
                   <pic:blipFill>
-                    <a:blip r:embed="rId11"/>
+                    <a:blip r:embed="rId12"/>
                     <a:srcRect/>
                     <a:stretch>
                       <a:fillRect/>
@@ -3191,7 +3191,7 @@
                     </pic:cNvPicPr>
                   </pic:nvPicPr>
                   <pic:blipFill>
-                    <a:blip r:embed="rId12"/>
+                    <a:blip r:embed="rId13"/>
                     <a:srcRect/>
                     <a:stretch>
                       <a:fillRect/>
@@ -3262,7 +3262,7 @@
                     </pic:cNvPicPr>
                   </pic:nvPicPr>
                   <pic:blipFill>
-                    <a:blip r:embed="rId13"/>
+                    <a:blip r:embed="rId14"/>
                     <a:srcRect/>
                     <a:stretch>
                       <a:fillRect/>
@@ -3371,7 +3371,7 @@
                     </pic:cNvPicPr>
                   </pic:nvPicPr>
                   <pic:blipFill>
-                    <a:blip r:embed="rId14"/>
+                    <a:blip r:embed="rId15"/>
                     <a:srcRect/>
                     <a:stretch>
                       <a:fillRect/>
@@ -3457,7 +3457,7 @@
                     </pic:cNvPicPr>
                   </pic:nvPicPr>
                   <pic:blipFill>
-                    <a:blip r:embed="rId15"/>
+                    <a:blip r:embed="rId16"/>
                     <a:srcRect/>
                     <a:stretch>
                       <a:fillRect/>
@@ -3635,6 +3635,9 @@
     <w:p>
       <w:pPr>
         <w:pStyle w:val="2"/>
+        <w:rPr>
+          <w:rFonts w:hint="eastAsia"/>
+        </w:rPr>
       </w:pPr>
       <w:bookmarkStart w:id="20" w:name="_Toc398274460"/>
       <w:r>
@@ -3653,7 +3656,141 @@
     </w:p>
     <w:p>
       <w:pPr>
+        <w:ind w:firstLine="420"/>
+        <w:rPr>
+          <w:rFonts w:hint="eastAsia"/>
+        </w:rPr>
+      </w:pPr>
+      <w:r>
+        <w:rPr>
+          <w:rFonts w:hint="eastAsia"/>
+        </w:rPr>
+        <w:t>用户对外模块为用户提供用户操作接口，</w:t>
+      </w:r>
+      <w:r>
+        <w:rPr>
+          <w:rFonts w:hint="eastAsia"/>
+        </w:rPr>
+        <w:t>接口内部做简单的参数验证和权限校验，并向用户服务模块发起用户操作请求。</w:t>
+      </w:r>
+    </w:p>
+    <w:p>
+      <w:pPr>
+        <w:pStyle w:val="3"/>
+        <w:rPr>
+          <w:rFonts w:hint="eastAsia"/>
+        </w:rPr>
+      </w:pPr>
+      <w:r>
+        <w:rPr>
+          <w:rFonts w:hint="eastAsia"/>
+        </w:rPr>
+        <w:t>注册</w:t>
+      </w:r>
+      <w:r>
+        <w:rPr>
+          <w:rFonts w:hint="eastAsia"/>
+        </w:rPr>
+        <w:t>登录</w:t>
+      </w:r>
+    </w:p>
+    <w:p>
+      <w:pPr>
+        <w:ind w:left="420"/>
+        <w:rPr>
+          <w:rFonts w:hint="eastAsia"/>
+        </w:rPr>
+      </w:pPr>
+      <w:r>
+        <w:rPr>
+          <w:rFonts w:hint="eastAsia"/>
+        </w:rPr>
+        <w:t>提供用户登录功能。</w:t>
+      </w:r>
+    </w:p>
+    <w:p>
+      <w:pPr>
+        <w:ind w:left="420"/>
+        <w:jc w:val="center"/>
+        <w:rPr>
+          <w:rFonts w:hint="eastAsia"/>
+        </w:rPr>
+      </w:pPr>
+      <w:r>
+        <w:object w:dxaOrig="3315" w:dyaOrig="5313">
+          <v:shapetype id="_x0000_t75" coordsize="21600,21600" o:spt="75" o:preferrelative="t" path="m@4@5l@4@11@9@11@9@5xe" filled="f" stroked="f">
+            <v:stroke joinstyle="miter"/>
+            <v:formulas>
+              <v:f eqn="if lineDrawn pixelLineWidth 0"/>
+              <v:f eqn="sum @0 1 0"/>
+              <v:f eqn="sum 0 0 @1"/>
+              <v:f eqn="prod @2 1 2"/>
+              <v:f eqn="prod @3 21600 pixelWidth"/>
+              <v:f eqn="prod @3 21600 pixelHeight"/>
+              <v:f eqn="sum @0 0 1"/>
+              <v:f eqn="prod @6 1 2"/>
+              <v:f eqn="prod @7 21600 pixelWidth"/>
+              <v:f eqn="sum @8 21600 0"/>
+              <v:f eqn="prod @7 21600 pixelHeight"/>
+              <v:f eqn="sum @10 21600 0"/>
+            </v:formulas>
+            <v:path o:extrusionok="f" gradientshapeok="t" o:connecttype="rect"/>
+            <o:lock v:ext="edit" aspectratio="t"/>
+          </v:shapetype>
+          <v:shape id="_x0000_i1025" type="#_x0000_t75" style="width:165.75pt;height:265.5pt" o:ole="">
+            <v:imagedata r:id="rId17" o:title=""/>
+          </v:shape>
+          <o:OLEObject Type="Embed" ProgID="Visio.Drawing.11" ShapeID="_x0000_i1025" DrawAspect="Content" ObjectID="_1472847506" r:id="rId18"/>
+        </w:object>
+      </w:r>
+    </w:p>
+    <w:p>
+      <w:pPr>
+        <w:pStyle w:val="3"/>
+        <w:rPr>
+          <w:rFonts w:hint="eastAsia"/>
+        </w:rPr>
+      </w:pPr>
+      <w:r>
+        <w:rPr>
+          <w:rFonts w:hint="eastAsia"/>
+        </w:rPr>
+        <w:t>信息查询</w:t>
+      </w:r>
+    </w:p>
+    <w:p>
+      <w:pPr>
+        <w:ind w:left="420"/>
+        <w:rPr>
+          <w:rFonts w:hint="eastAsia"/>
+        </w:rPr>
+      </w:pPr>
+      <w:r>
+        <w:rPr>
+          <w:rFonts w:hint="eastAsia"/>
+        </w:rPr>
+        <w:t>提供用户信息查询接口。</w:t>
+      </w:r>
+    </w:p>
+    <w:p>
+      <w:pPr>
+        <w:jc w:val="center"/>
+      </w:pPr>
+      <w:r>
+        <w:object w:dxaOrig="3315" w:dyaOrig="5313">
+          <v:shape id="_x0000_i1026" type="#_x0000_t75" style="width:165.75pt;height:265.5pt" o:ole="">
+            <v:imagedata r:id="rId19" o:title=""/>
+          </v:shape>
+          <o:OLEObject Type="Embed" ProgID="Visio.Drawing.11" ShapeID="_x0000_i1026" DrawAspect="Content" ObjectID="_1472847507" r:id="rId20"/>
+        </w:object>
+      </w:r>
+    </w:p>
+    <w:p>
+      <w:pPr>
         <w:pStyle w:val="2"/>
+        <w:rPr>
+          <w:rFonts w:hint="eastAsia"/>
+        </w:rPr>
       </w:pPr>
       <w:bookmarkStart w:id="21" w:name="_Toc398274462"/>
       <w:r>
@@ -3672,16 +3809,107 @@
     </w:p>
     <w:p>
       <w:pPr>
+        <w:pStyle w:val="3"/>
+        <w:rPr>
+          <w:rFonts w:hint="eastAsia"/>
+        </w:rPr>
+      </w:pPr>
+      <w:r>
+        <w:rPr>
+          <w:rFonts w:hint="eastAsia"/>
+        </w:rPr>
+        <w:t>注册登录</w:t>
+      </w:r>
+    </w:p>
+    <w:p>
+      <w:pPr>
+        <w:ind w:left="420"/>
+        <w:rPr>
+          <w:rFonts w:hint="eastAsia"/>
+        </w:rPr>
+      </w:pPr>
+      <w:r>
+        <w:rPr>
+          <w:rFonts w:hint="eastAsia"/>
+        </w:rPr>
+        <w:t>提供</w:t>
+      </w:r>
+      <w:r>
+        <w:rPr>
+          <w:rFonts w:hint="eastAsia"/>
+        </w:rPr>
+        <w:t>用户登录功能，登录过程需要先验证用户是否注册，未注册则先为用户注册，然后返回登录结果。</w:t>
+      </w:r>
+    </w:p>
+    <w:p>
+      <w:pPr>
+        <w:ind w:left="420"/>
+        <w:jc w:val="center"/>
+        <w:rPr>
+          <w:rFonts w:hint="eastAsia"/>
+        </w:rPr>
+      </w:pPr>
+      <w:r>
+        <w:object w:dxaOrig="3456" w:dyaOrig="5724">
+          <v:shape id="_x0000_i1027" type="#_x0000_t75" style="width:156.75pt;height:260.25pt" o:ole="">
+            <v:imagedata r:id="rId21" o:title=""/>
+          </v:shape>
+          <o:OLEObject Type="Embed" ProgID="Visio.Drawing.11" ShapeID="_x0000_i1027" DrawAspect="Content" ObjectID="_1472847508" r:id="rId22"/>
+        </w:object>
+      </w:r>
+    </w:p>
+    <w:p>
+      <w:pPr>
+        <w:pStyle w:val="3"/>
+        <w:rPr>
+          <w:rFonts w:hint="eastAsia"/>
+        </w:rPr>
+      </w:pPr>
+      <w:r>
+        <w:rPr>
+          <w:rFonts w:hint="eastAsia"/>
+        </w:rPr>
+        <w:lastRenderedPageBreak/>
+        <w:t>信息查询</w:t>
+      </w:r>
+    </w:p>
+    <w:p>
+      <w:pPr>
+        <w:ind w:left="420"/>
+        <w:rPr>
+          <w:rFonts w:hint="eastAsia"/>
+        </w:rPr>
+      </w:pPr>
+      <w:r>
+        <w:rPr>
+          <w:rFonts w:hint="eastAsia"/>
+        </w:rPr>
+        <w:t>提供用户信息查询接口。</w:t>
+      </w:r>
+    </w:p>
+    <w:p>
+      <w:pPr>
+        <w:jc w:val="center"/>
+      </w:pPr>
+      <w:r>
+        <w:object w:dxaOrig="3315" w:dyaOrig="5313">
+          <v:shape id="_x0000_i1028" type="#_x0000_t75" style="width:165.75pt;height:265.5pt" o:ole="">
+            <v:imagedata r:id="rId23" o:title=""/>
+          </v:shape>
+          <o:OLEObject Type="Embed" ProgID="Visio.Drawing.11" ShapeID="_x0000_i1028" DrawAspect="Content" ObjectID="_1472847509" r:id="rId24"/>
+        </w:object>
+      </w:r>
+    </w:p>
+    <w:p>
+      <w:pPr>
         <w:pStyle w:val="2"/>
-        <w:rPr>
-          <w:rFonts w:hint="eastAsia"/>
-        </w:rPr>
       </w:pPr>
       <w:bookmarkStart w:id="22" w:name="_Toc398274464"/>
       <w:r>
         <w:rPr>
           <w:rFonts w:hint="eastAsia"/>
         </w:rPr>
+        <w:lastRenderedPageBreak/>
         <w:t>用户接口模块</w:t>
       </w:r>
       <w:bookmarkEnd w:id="22"/>
@@ -3704,7 +3932,6 @@
         <w:t>)</w:t>
       </w:r>
     </w:p>
-    <w:p/>
     <w:p>
       <w:pPr>
         <w:pStyle w:val="1"/>
@@ -3716,7 +3943,6 @@
         <w:rPr>
           <w:rFonts w:hint="eastAsia"/>
         </w:rPr>
-        <w:lastRenderedPageBreak/>
         <w:t>接口设计</w:t>
       </w:r>
       <w:bookmarkEnd w:id="23"/>
@@ -3779,7 +4005,7 @@
                     </pic:cNvPicPr>
                   </pic:nvPicPr>
                   <pic:blipFill>
-                    <a:blip r:embed="rId16"/>
+                    <a:blip r:embed="rId25"/>
                     <a:srcRect/>
                     <a:stretch>
                       <a:fillRect/>
@@ -3813,6 +4039,9 @@
     <w:p>
       <w:pPr>
         <w:pStyle w:val="2"/>
+        <w:rPr>
+          <w:rFonts w:hint="eastAsia"/>
+        </w:rPr>
       </w:pPr>
       <w:bookmarkStart w:id="28" w:name="_Toc398276147"/>
       <w:r>
@@ -3834,257 +4063,2195 @@
         </w:rPr>
         <w:t>设计</w:t>
       </w:r>
+      <w:bookmarkStart w:id="29" w:name="_GoBack"/>
       <w:bookmarkEnd w:id="28"/>
+      <w:bookmarkEnd w:id="29"/>
+    </w:p>
+    <w:p>
+      <w:pPr>
+        <w:pStyle w:val="2"/>
+        <w:rPr>
+          <w:rFonts w:hint="eastAsia"/>
+        </w:rPr>
+      </w:pPr>
+      <w:r>
+        <w:rPr>
+          <w:rFonts w:hint="eastAsia"/>
+        </w:rPr>
+        <w:t>用户对外模块接口设计</w:t>
+      </w:r>
+    </w:p>
+    <w:p>
+      <w:pPr>
+        <w:pStyle w:val="3"/>
+        <w:rPr>
+          <w:rFonts w:hint="eastAsia"/>
+        </w:rPr>
+      </w:pPr>
+      <w:r>
+        <w:rPr>
+          <w:rFonts w:hint="eastAsia"/>
+        </w:rPr>
+        <w:t>注册登录</w:t>
+      </w:r>
+      <w:r>
+        <w:rPr>
+          <w:rFonts w:hint="eastAsia"/>
+        </w:rPr>
+        <w:t>（待定）</w:t>
+      </w:r>
+    </w:p>
+    <w:p>
+      <w:pPr>
+        <w:autoSpaceDE w:val="0"/>
+        <w:autoSpaceDN w:val="0"/>
+        <w:adjustRightInd w:val="0"/>
+        <w:jc w:val="left"/>
+        <w:rPr>
+          <w:rFonts w:ascii="Courier New" w:eastAsiaTheme="minorEastAsia" w:hAnsi="Courier New" w:cs="Courier New"/>
+          <w:kern w:val="0"/>
+          <w:sz w:val="20"/>
+          <w:szCs w:val="20"/>
+        </w:rPr>
+      </w:pPr>
+      <w:r>
+        <w:rPr>
+          <w:rFonts w:ascii="Courier New" w:eastAsiaTheme="minorEastAsia" w:hAnsi="Courier New" w:cs="Courier New"/>
+          <w:color w:val="3F55BF"/>
+          <w:kern w:val="0"/>
+          <w:sz w:val="20"/>
+          <w:szCs w:val="20"/>
+        </w:rPr>
+        <w:t>/**</w:t>
+      </w:r>
+    </w:p>
+    <w:p>
+      <w:pPr>
+        <w:autoSpaceDE w:val="0"/>
+        <w:autoSpaceDN w:val="0"/>
+        <w:adjustRightInd w:val="0"/>
+        <w:jc w:val="left"/>
+        <w:rPr>
+          <w:rFonts w:ascii="Courier New" w:eastAsiaTheme="minorEastAsia" w:hAnsi="Courier New" w:cs="Courier New"/>
+          <w:kern w:val="0"/>
+          <w:sz w:val="20"/>
+          <w:szCs w:val="20"/>
+        </w:rPr>
+      </w:pPr>
+      <w:r>
+        <w:rPr>
+          <w:rFonts w:ascii="Courier New" w:eastAsiaTheme="minorEastAsia" w:hAnsi="Courier New" w:cs="Courier New"/>
+          <w:color w:val="3F55BF"/>
+          <w:kern w:val="0"/>
+          <w:sz w:val="20"/>
+          <w:szCs w:val="20"/>
+        </w:rPr>
+        <w:t xml:space="preserve"> * </w:t>
+      </w:r>
+      <w:r>
+        <w:rPr>
+          <w:rFonts w:ascii="Courier New" w:eastAsiaTheme="minorEastAsia" w:hAnsi="Courier New" w:cs="Courier New" w:hint="eastAsia"/>
+          <w:color w:val="3F55BF"/>
+          <w:kern w:val="0"/>
+          <w:sz w:val="20"/>
+          <w:szCs w:val="20"/>
+        </w:rPr>
+        <w:t>用户</w:t>
+      </w:r>
+      <w:r>
+        <w:rPr>
+          <w:rFonts w:ascii="Courier New" w:eastAsiaTheme="minorEastAsia" w:hAnsi="Courier New" w:cs="Courier New" w:hint="eastAsia"/>
+          <w:color w:val="3F55BF"/>
+          <w:kern w:val="0"/>
+          <w:sz w:val="20"/>
+          <w:szCs w:val="20"/>
+        </w:rPr>
+        <w:t>注册登录</w:t>
+      </w:r>
+      <w:r>
+        <w:rPr>
+          <w:rFonts w:ascii="Courier New" w:eastAsiaTheme="minorEastAsia" w:hAnsi="Courier New" w:cs="Courier New" w:hint="eastAsia"/>
+          <w:color w:val="3F55BF"/>
+          <w:kern w:val="0"/>
+          <w:sz w:val="20"/>
+          <w:szCs w:val="20"/>
+        </w:rPr>
+        <w:t>接口</w:t>
+      </w:r>
+    </w:p>
+    <w:p>
+      <w:pPr>
+        <w:autoSpaceDE w:val="0"/>
+        <w:autoSpaceDN w:val="0"/>
+        <w:adjustRightInd w:val="0"/>
+        <w:ind w:firstLineChars="50" w:firstLine="100"/>
+        <w:jc w:val="left"/>
+        <w:rPr>
+          <w:rFonts w:ascii="Courier New" w:eastAsiaTheme="minorEastAsia" w:hAnsi="Courier New" w:cs="Courier New"/>
+          <w:color w:val="3F55BF"/>
+          <w:kern w:val="0"/>
+          <w:sz w:val="20"/>
+          <w:szCs w:val="20"/>
+        </w:rPr>
+      </w:pPr>
+      <w:r>
+        <w:rPr>
+          <w:rFonts w:ascii="Courier New" w:eastAsiaTheme="minorEastAsia" w:hAnsi="Courier New" w:cs="Courier New"/>
+          <w:color w:val="3F55BF"/>
+          <w:kern w:val="0"/>
+          <w:sz w:val="20"/>
+          <w:szCs w:val="20"/>
+        </w:rPr>
+        <w:t xml:space="preserve">* </w:t>
+      </w:r>
+      <w:r>
+        <w:rPr>
+          <w:rFonts w:ascii="Courier New" w:eastAsiaTheme="minorEastAsia" w:hAnsi="Courier New" w:cs="Courier New"/>
+          <w:b/>
+          <w:bCs/>
+          <w:color w:val="7F9FBF"/>
+          <w:kern w:val="0"/>
+          <w:sz w:val="20"/>
+          <w:szCs w:val="20"/>
+        </w:rPr>
+        <w:t>@param</w:t>
+      </w:r>
+      <w:r>
+        <w:rPr>
+          <w:rFonts w:ascii="Courier New" w:eastAsiaTheme="minorEastAsia" w:hAnsi="Courier New" w:cs="Courier New" w:hint="eastAsia"/>
+          <w:b/>
+          <w:bCs/>
+          <w:color w:val="7F9FBF"/>
+          <w:kern w:val="0"/>
+          <w:sz w:val="20"/>
+          <w:szCs w:val="20"/>
+        </w:rPr>
+        <w:t xml:space="preserve"> </w:t>
+      </w:r>
+      <w:r>
+        <w:rPr>
+          <w:rFonts w:ascii="Courier New" w:eastAsiaTheme="minorEastAsia" w:hAnsi="Courier New" w:cs="Courier New" w:hint="eastAsia"/>
+          <w:color w:val="3F55BF"/>
+          <w:kern w:val="0"/>
+          <w:sz w:val="20"/>
+          <w:szCs w:val="20"/>
+        </w:rPr>
+        <w:t>int</w:t>
+      </w:r>
+      <w:r>
+        <w:rPr>
+          <w:rFonts w:ascii="Courier New" w:eastAsiaTheme="minorEastAsia" w:hAnsi="Courier New" w:cs="Courier New"/>
+          <w:color w:val="3F55BF"/>
+          <w:kern w:val="0"/>
+          <w:sz w:val="20"/>
+          <w:szCs w:val="20"/>
+        </w:rPr>
+        <w:t xml:space="preserve"> $</w:t>
+      </w:r>
+      <w:r>
+        <w:rPr>
+          <w:rFonts w:ascii="Courier New" w:eastAsiaTheme="minorEastAsia" w:hAnsi="Courier New" w:cs="Courier New" w:hint="eastAsia"/>
+          <w:color w:val="3F55BF"/>
+          <w:kern w:val="0"/>
+          <w:sz w:val="20"/>
+          <w:szCs w:val="20"/>
+        </w:rPr>
+        <w:t xml:space="preserve">uid </w:t>
+      </w:r>
+      <w:r>
+        <w:rPr>
+          <w:rFonts w:ascii="Courier New" w:eastAsiaTheme="minorEastAsia" w:hAnsi="Courier New" w:cs="Courier New" w:hint="eastAsia"/>
+          <w:color w:val="3F55BF"/>
+          <w:kern w:val="0"/>
+          <w:sz w:val="20"/>
+          <w:szCs w:val="20"/>
+        </w:rPr>
+        <w:t>用户</w:t>
+      </w:r>
+      <w:r>
+        <w:rPr>
+          <w:rFonts w:ascii="Courier New" w:eastAsiaTheme="minorEastAsia" w:hAnsi="Courier New" w:cs="Courier New" w:hint="eastAsia"/>
+          <w:color w:val="3F55BF"/>
+          <w:kern w:val="0"/>
+          <w:sz w:val="20"/>
+          <w:szCs w:val="20"/>
+        </w:rPr>
+        <w:t>id</w:t>
+      </w:r>
+    </w:p>
+    <w:p>
+      <w:pPr>
+        <w:autoSpaceDE w:val="0"/>
+        <w:autoSpaceDN w:val="0"/>
+        <w:adjustRightInd w:val="0"/>
+        <w:ind w:firstLineChars="50" w:firstLine="100"/>
+        <w:jc w:val="left"/>
+        <w:rPr>
+          <w:rFonts w:ascii="Courier New" w:eastAsiaTheme="minorEastAsia" w:hAnsi="Courier New" w:cs="Courier New"/>
+          <w:kern w:val="0"/>
+          <w:sz w:val="20"/>
+          <w:szCs w:val="20"/>
+        </w:rPr>
+      </w:pPr>
+      <w:r>
+        <w:rPr>
+          <w:rFonts w:ascii="Courier New" w:eastAsiaTheme="minorEastAsia" w:hAnsi="Courier New" w:cs="Courier New"/>
+          <w:color w:val="3F55BF"/>
+          <w:kern w:val="0"/>
+          <w:sz w:val="20"/>
+          <w:szCs w:val="20"/>
+        </w:rPr>
+        <w:t xml:space="preserve">* </w:t>
+      </w:r>
+      <w:r>
+        <w:rPr>
+          <w:rFonts w:ascii="Courier New" w:eastAsiaTheme="minorEastAsia" w:hAnsi="Courier New" w:cs="Courier New"/>
+          <w:b/>
+          <w:bCs/>
+          <w:color w:val="7F9FBF"/>
+          <w:kern w:val="0"/>
+          <w:sz w:val="20"/>
+          <w:szCs w:val="20"/>
+        </w:rPr>
+        <w:t>@return</w:t>
+      </w:r>
+      <w:r>
+        <w:rPr>
+          <w:rFonts w:ascii="Courier New" w:eastAsiaTheme="minorEastAsia" w:hAnsi="Courier New" w:cs="Courier New" w:hint="eastAsia"/>
+          <w:b/>
+          <w:bCs/>
+          <w:color w:val="7F9FBF"/>
+          <w:kern w:val="0"/>
+          <w:sz w:val="20"/>
+          <w:szCs w:val="20"/>
+        </w:rPr>
+        <w:t xml:space="preserve"> </w:t>
+      </w:r>
+      <w:r>
+        <w:rPr>
+          <w:rFonts w:ascii="Courier New" w:eastAsiaTheme="minorEastAsia" w:hAnsi="Courier New" w:cs="Courier New" w:hint="eastAsia"/>
+          <w:color w:val="3F55BF"/>
+          <w:kern w:val="0"/>
+          <w:sz w:val="20"/>
+          <w:szCs w:val="20"/>
+        </w:rPr>
+        <w:t xml:space="preserve">json-string </w:t>
+      </w:r>
+      <w:r>
+        <w:rPr>
+          <w:rFonts w:ascii="Courier New" w:eastAsiaTheme="minorEastAsia" w:hAnsi="Courier New" w:cs="Courier New" w:hint="eastAsia"/>
+          <w:color w:val="3F55BF"/>
+          <w:kern w:val="0"/>
+          <w:sz w:val="20"/>
+          <w:szCs w:val="20"/>
+        </w:rPr>
+        <w:t>查询结果</w:t>
+      </w:r>
+    </w:p>
+    <w:p>
+      <w:pPr>
+        <w:autoSpaceDE w:val="0"/>
+        <w:autoSpaceDN w:val="0"/>
+        <w:adjustRightInd w:val="0"/>
+        <w:ind w:firstLineChars="50" w:firstLine="100"/>
+        <w:jc w:val="left"/>
+        <w:rPr>
+          <w:rFonts w:ascii="Courier New" w:eastAsiaTheme="minorEastAsia" w:hAnsi="Courier New" w:cs="Courier New"/>
+          <w:kern w:val="0"/>
+          <w:sz w:val="20"/>
+          <w:szCs w:val="20"/>
+        </w:rPr>
+      </w:pPr>
+      <w:r>
+        <w:rPr>
+          <w:rFonts w:ascii="Courier New" w:eastAsiaTheme="minorEastAsia" w:hAnsi="Courier New" w:cs="Courier New"/>
+          <w:color w:val="3F55BF"/>
+          <w:kern w:val="0"/>
+          <w:sz w:val="20"/>
+          <w:szCs w:val="20"/>
+        </w:rPr>
+        <w:t>*/</w:t>
+      </w:r>
+    </w:p>
+    <w:p>
+      <w:pPr>
+        <w:rPr>
+          <w:rFonts w:ascii="Courier New" w:eastAsiaTheme="minorEastAsia" w:hAnsi="Courier New" w:cs="Courier New" w:hint="eastAsia"/>
+          <w:color w:val="000000"/>
+          <w:kern w:val="0"/>
+          <w:sz w:val="20"/>
+          <w:szCs w:val="20"/>
+        </w:rPr>
+      </w:pPr>
+      <w:r>
+        <w:rPr>
+          <w:rFonts w:ascii="Courier New" w:eastAsiaTheme="minorEastAsia" w:hAnsi="Courier New" w:cs="Courier New"/>
+          <w:b/>
+          <w:bCs/>
+          <w:color w:val="7F0055"/>
+          <w:kern w:val="0"/>
+          <w:sz w:val="20"/>
+          <w:szCs w:val="20"/>
+        </w:rPr>
+        <w:t xml:space="preserve">public function </w:t>
+      </w:r>
+      <w:r>
+        <w:rPr>
+          <w:rFonts w:ascii="Courier New" w:eastAsiaTheme="minorEastAsia" w:hAnsi="Courier New" w:cs="Courier New" w:hint="eastAsia"/>
+          <w:color w:val="000000"/>
+          <w:kern w:val="0"/>
+          <w:sz w:val="20"/>
+          <w:szCs w:val="20"/>
+        </w:rPr>
+        <w:t>login</w:t>
+      </w:r>
+      <w:r>
+        <w:rPr>
+          <w:rFonts w:ascii="Courier New" w:eastAsiaTheme="minorEastAsia" w:hAnsi="Courier New" w:cs="Courier New" w:hint="eastAsia"/>
+          <w:color w:val="000000"/>
+          <w:kern w:val="0"/>
+          <w:sz w:val="20"/>
+          <w:szCs w:val="20"/>
+        </w:rPr>
+        <w:t>()</w:t>
+      </w:r>
+      <w:r>
+        <w:rPr>
+          <w:rFonts w:ascii="Courier New" w:eastAsiaTheme="minorEastAsia" w:hAnsi="Courier New" w:cs="Courier New"/>
+          <w:color w:val="000000"/>
+          <w:kern w:val="0"/>
+          <w:sz w:val="20"/>
+          <w:szCs w:val="20"/>
+        </w:rPr>
+        <w:t>{</w:t>
+      </w:r>
+      <w:r>
+        <w:rPr>
+          <w:rFonts w:ascii="Courier New" w:eastAsiaTheme="minorEastAsia" w:hAnsi="Courier New" w:cs="Courier New" w:hint="eastAsia"/>
+          <w:color w:val="000000"/>
+          <w:kern w:val="0"/>
+          <w:sz w:val="20"/>
+          <w:szCs w:val="20"/>
+        </w:rPr>
+        <w:t>}</w:t>
+      </w:r>
+    </w:p>
+    <w:p>
+      <w:pPr>
+        <w:pStyle w:val="3"/>
+        <w:rPr>
+          <w:rFonts w:hint="eastAsia"/>
+        </w:rPr>
+      </w:pPr>
+      <w:r>
+        <w:rPr>
+          <w:rFonts w:hint="eastAsia"/>
+        </w:rPr>
+        <w:t>信息查询</w:t>
+      </w:r>
+    </w:p>
+    <w:p>
+      <w:pPr>
+        <w:autoSpaceDE w:val="0"/>
+        <w:autoSpaceDN w:val="0"/>
+        <w:adjustRightInd w:val="0"/>
+        <w:jc w:val="left"/>
+        <w:rPr>
+          <w:rFonts w:ascii="Courier New" w:eastAsiaTheme="minorEastAsia" w:hAnsi="Courier New" w:cs="Courier New"/>
+          <w:kern w:val="0"/>
+          <w:sz w:val="20"/>
+          <w:szCs w:val="20"/>
+        </w:rPr>
+      </w:pPr>
+      <w:r>
+        <w:rPr>
+          <w:rFonts w:ascii="Courier New" w:eastAsiaTheme="minorEastAsia" w:hAnsi="Courier New" w:cs="Courier New"/>
+          <w:color w:val="3F55BF"/>
+          <w:kern w:val="0"/>
+          <w:sz w:val="20"/>
+          <w:szCs w:val="20"/>
+        </w:rPr>
+        <w:t>/**</w:t>
+      </w:r>
+    </w:p>
+    <w:p>
+      <w:pPr>
+        <w:autoSpaceDE w:val="0"/>
+        <w:autoSpaceDN w:val="0"/>
+        <w:adjustRightInd w:val="0"/>
+        <w:jc w:val="left"/>
+        <w:rPr>
+          <w:rFonts w:ascii="Courier New" w:eastAsiaTheme="minorEastAsia" w:hAnsi="Courier New" w:cs="Courier New"/>
+          <w:kern w:val="0"/>
+          <w:sz w:val="20"/>
+          <w:szCs w:val="20"/>
+        </w:rPr>
+      </w:pPr>
+      <w:r>
+        <w:rPr>
+          <w:rFonts w:ascii="Courier New" w:eastAsiaTheme="minorEastAsia" w:hAnsi="Courier New" w:cs="Courier New"/>
+          <w:color w:val="3F55BF"/>
+          <w:kern w:val="0"/>
+          <w:sz w:val="20"/>
+          <w:szCs w:val="20"/>
+        </w:rPr>
+        <w:t xml:space="preserve"> * </w:t>
+      </w:r>
+      <w:r>
+        <w:rPr>
+          <w:rFonts w:ascii="Courier New" w:eastAsiaTheme="minorEastAsia" w:hAnsi="Courier New" w:cs="Courier New" w:hint="eastAsia"/>
+          <w:color w:val="3F55BF"/>
+          <w:kern w:val="0"/>
+          <w:sz w:val="20"/>
+          <w:szCs w:val="20"/>
+        </w:rPr>
+        <w:t>用户</w:t>
+      </w:r>
+      <w:r>
+        <w:rPr>
+          <w:rFonts w:ascii="Courier New" w:eastAsiaTheme="minorEastAsia" w:hAnsi="Courier New" w:cs="Courier New" w:hint="eastAsia"/>
+          <w:color w:val="3F55BF"/>
+          <w:kern w:val="0"/>
+          <w:sz w:val="20"/>
+          <w:szCs w:val="20"/>
+        </w:rPr>
+        <w:t>信息查询</w:t>
+      </w:r>
+      <w:r>
+        <w:rPr>
+          <w:rFonts w:ascii="Courier New" w:eastAsiaTheme="minorEastAsia" w:hAnsi="Courier New" w:cs="Courier New" w:hint="eastAsia"/>
+          <w:color w:val="3F55BF"/>
+          <w:kern w:val="0"/>
+          <w:sz w:val="20"/>
+          <w:szCs w:val="20"/>
+        </w:rPr>
+        <w:t>接口</w:t>
+      </w:r>
+    </w:p>
+    <w:p>
+      <w:pPr>
+        <w:autoSpaceDE w:val="0"/>
+        <w:autoSpaceDN w:val="0"/>
+        <w:adjustRightInd w:val="0"/>
+        <w:ind w:firstLineChars="50" w:firstLine="100"/>
+        <w:jc w:val="left"/>
+        <w:rPr>
+          <w:rFonts w:ascii="Courier New" w:eastAsiaTheme="minorEastAsia" w:hAnsi="Courier New" w:cs="Courier New"/>
+          <w:color w:val="3F55BF"/>
+          <w:kern w:val="0"/>
+          <w:sz w:val="20"/>
+          <w:szCs w:val="20"/>
+        </w:rPr>
+      </w:pPr>
+      <w:r>
+        <w:rPr>
+          <w:rFonts w:ascii="Courier New" w:eastAsiaTheme="minorEastAsia" w:hAnsi="Courier New" w:cs="Courier New"/>
+          <w:color w:val="3F55BF"/>
+          <w:kern w:val="0"/>
+          <w:sz w:val="20"/>
+          <w:szCs w:val="20"/>
+        </w:rPr>
+        <w:t xml:space="preserve">* </w:t>
+      </w:r>
+      <w:r>
+        <w:rPr>
+          <w:rFonts w:ascii="Courier New" w:eastAsiaTheme="minorEastAsia" w:hAnsi="Courier New" w:cs="Courier New"/>
+          <w:b/>
+          <w:bCs/>
+          <w:color w:val="7F9FBF"/>
+          <w:kern w:val="0"/>
+          <w:sz w:val="20"/>
+          <w:szCs w:val="20"/>
+        </w:rPr>
+        <w:t>@param</w:t>
+      </w:r>
+      <w:r>
+        <w:rPr>
+          <w:rFonts w:ascii="Courier New" w:eastAsiaTheme="minorEastAsia" w:hAnsi="Courier New" w:cs="Courier New" w:hint="eastAsia"/>
+          <w:b/>
+          <w:bCs/>
+          <w:color w:val="7F9FBF"/>
+          <w:kern w:val="0"/>
+          <w:sz w:val="20"/>
+          <w:szCs w:val="20"/>
+        </w:rPr>
+        <w:t xml:space="preserve"> </w:t>
+      </w:r>
+      <w:r>
+        <w:rPr>
+          <w:rFonts w:ascii="Courier New" w:eastAsiaTheme="minorEastAsia" w:hAnsi="Courier New" w:cs="Courier New" w:hint="eastAsia"/>
+          <w:color w:val="3F55BF"/>
+          <w:kern w:val="0"/>
+          <w:sz w:val="20"/>
+          <w:szCs w:val="20"/>
+        </w:rPr>
+        <w:t>int</w:t>
+      </w:r>
+      <w:r>
+        <w:rPr>
+          <w:rFonts w:ascii="Courier New" w:eastAsiaTheme="minorEastAsia" w:hAnsi="Courier New" w:cs="Courier New"/>
+          <w:color w:val="3F55BF"/>
+          <w:kern w:val="0"/>
+          <w:sz w:val="20"/>
+          <w:szCs w:val="20"/>
+        </w:rPr>
+        <w:t xml:space="preserve"> $</w:t>
+      </w:r>
+      <w:r>
+        <w:rPr>
+          <w:rFonts w:ascii="Courier New" w:eastAsiaTheme="minorEastAsia" w:hAnsi="Courier New" w:cs="Courier New" w:hint="eastAsia"/>
+          <w:color w:val="3F55BF"/>
+          <w:kern w:val="0"/>
+          <w:sz w:val="20"/>
+          <w:szCs w:val="20"/>
+        </w:rPr>
+        <w:t xml:space="preserve">uid </w:t>
+      </w:r>
+      <w:r>
+        <w:rPr>
+          <w:rFonts w:ascii="Courier New" w:eastAsiaTheme="minorEastAsia" w:hAnsi="Courier New" w:cs="Courier New" w:hint="eastAsia"/>
+          <w:color w:val="3F55BF"/>
+          <w:kern w:val="0"/>
+          <w:sz w:val="20"/>
+          <w:szCs w:val="20"/>
+        </w:rPr>
+        <w:t>用户</w:t>
+      </w:r>
+      <w:r>
+        <w:rPr>
+          <w:rFonts w:ascii="Courier New" w:eastAsiaTheme="minorEastAsia" w:hAnsi="Courier New" w:cs="Courier New" w:hint="eastAsia"/>
+          <w:color w:val="3F55BF"/>
+          <w:kern w:val="0"/>
+          <w:sz w:val="20"/>
+          <w:szCs w:val="20"/>
+        </w:rPr>
+        <w:t>id</w:t>
+      </w:r>
+    </w:p>
+    <w:p>
+      <w:pPr>
+        <w:autoSpaceDE w:val="0"/>
+        <w:autoSpaceDN w:val="0"/>
+        <w:adjustRightInd w:val="0"/>
+        <w:ind w:firstLineChars="50" w:firstLine="100"/>
+        <w:jc w:val="left"/>
+        <w:rPr>
+          <w:rFonts w:ascii="Courier New" w:eastAsiaTheme="minorEastAsia" w:hAnsi="Courier New" w:cs="Courier New"/>
+          <w:kern w:val="0"/>
+          <w:sz w:val="20"/>
+          <w:szCs w:val="20"/>
+        </w:rPr>
+      </w:pPr>
+      <w:r>
+        <w:rPr>
+          <w:rFonts w:ascii="Courier New" w:eastAsiaTheme="minorEastAsia" w:hAnsi="Courier New" w:cs="Courier New"/>
+          <w:color w:val="3F55BF"/>
+          <w:kern w:val="0"/>
+          <w:sz w:val="20"/>
+          <w:szCs w:val="20"/>
+        </w:rPr>
+        <w:t xml:space="preserve">* </w:t>
+      </w:r>
+      <w:r>
+        <w:rPr>
+          <w:rFonts w:ascii="Courier New" w:eastAsiaTheme="minorEastAsia" w:hAnsi="Courier New" w:cs="Courier New"/>
+          <w:b/>
+          <w:bCs/>
+          <w:color w:val="7F9FBF"/>
+          <w:kern w:val="0"/>
+          <w:sz w:val="20"/>
+          <w:szCs w:val="20"/>
+        </w:rPr>
+        <w:t>@return</w:t>
+      </w:r>
+      <w:r>
+        <w:rPr>
+          <w:rFonts w:ascii="Courier New" w:eastAsiaTheme="minorEastAsia" w:hAnsi="Courier New" w:cs="Courier New" w:hint="eastAsia"/>
+          <w:b/>
+          <w:bCs/>
+          <w:color w:val="7F9FBF"/>
+          <w:kern w:val="0"/>
+          <w:sz w:val="20"/>
+          <w:szCs w:val="20"/>
+        </w:rPr>
+        <w:t xml:space="preserve"> </w:t>
+      </w:r>
+      <w:r>
+        <w:rPr>
+          <w:rFonts w:ascii="Courier New" w:eastAsiaTheme="minorEastAsia" w:hAnsi="Courier New" w:cs="Courier New" w:hint="eastAsia"/>
+          <w:color w:val="3F55BF"/>
+          <w:kern w:val="0"/>
+          <w:sz w:val="20"/>
+          <w:szCs w:val="20"/>
+        </w:rPr>
+        <w:t xml:space="preserve">json-string </w:t>
+      </w:r>
+      <w:r>
+        <w:rPr>
+          <w:rFonts w:ascii="Courier New" w:eastAsiaTheme="minorEastAsia" w:hAnsi="Courier New" w:cs="Courier New" w:hint="eastAsia"/>
+          <w:color w:val="3F55BF"/>
+          <w:kern w:val="0"/>
+          <w:sz w:val="20"/>
+          <w:szCs w:val="20"/>
+        </w:rPr>
+        <w:t>查询结果</w:t>
+      </w:r>
+    </w:p>
+    <w:p>
+      <w:pPr>
+        <w:autoSpaceDE w:val="0"/>
+        <w:autoSpaceDN w:val="0"/>
+        <w:adjustRightInd w:val="0"/>
+        <w:ind w:firstLineChars="50" w:firstLine="100"/>
+        <w:jc w:val="left"/>
+        <w:rPr>
+          <w:rFonts w:ascii="Courier New" w:eastAsiaTheme="minorEastAsia" w:hAnsi="Courier New" w:cs="Courier New"/>
+          <w:kern w:val="0"/>
+          <w:sz w:val="20"/>
+          <w:szCs w:val="20"/>
+        </w:rPr>
+      </w:pPr>
+      <w:r>
+        <w:rPr>
+          <w:rFonts w:ascii="Courier New" w:eastAsiaTheme="minorEastAsia" w:hAnsi="Courier New" w:cs="Courier New"/>
+          <w:color w:val="3F55BF"/>
+          <w:kern w:val="0"/>
+          <w:sz w:val="20"/>
+          <w:szCs w:val="20"/>
+        </w:rPr>
+        <w:t>*/</w:t>
+      </w:r>
+    </w:p>
+    <w:p>
+      <w:pPr>
+        <w:rPr>
+          <w:rFonts w:hint="eastAsia"/>
+        </w:rPr>
+      </w:pPr>
+      <w:r>
+        <w:rPr>
+          <w:rFonts w:ascii="Courier New" w:eastAsiaTheme="minorEastAsia" w:hAnsi="Courier New" w:cs="Courier New"/>
+          <w:b/>
+          <w:bCs/>
+          <w:color w:val="7F0055"/>
+          <w:kern w:val="0"/>
+          <w:sz w:val="20"/>
+          <w:szCs w:val="20"/>
+        </w:rPr>
+        <w:t xml:space="preserve">public function </w:t>
+      </w:r>
+      <w:r>
+        <w:rPr>
+          <w:rFonts w:ascii="Courier New" w:eastAsiaTheme="minorEastAsia" w:hAnsi="Courier New" w:cs="Courier New" w:hint="eastAsia"/>
+          <w:color w:val="000000"/>
+          <w:kern w:val="0"/>
+          <w:sz w:val="20"/>
+          <w:szCs w:val="20"/>
+        </w:rPr>
+        <w:t>queryUser</w:t>
+      </w:r>
+      <w:r>
+        <w:rPr>
+          <w:rFonts w:ascii="Courier New" w:eastAsiaTheme="minorEastAsia" w:hAnsi="Courier New" w:cs="Courier New" w:hint="eastAsia"/>
+          <w:color w:val="000000"/>
+          <w:kern w:val="0"/>
+          <w:sz w:val="20"/>
+          <w:szCs w:val="20"/>
+        </w:rPr>
+        <w:t>()</w:t>
+      </w:r>
+      <w:r>
+        <w:rPr>
+          <w:rFonts w:ascii="Courier New" w:eastAsiaTheme="minorEastAsia" w:hAnsi="Courier New" w:cs="Courier New"/>
+          <w:color w:val="000000"/>
+          <w:kern w:val="0"/>
+          <w:sz w:val="20"/>
+          <w:szCs w:val="20"/>
+        </w:rPr>
+        <w:t>{</w:t>
+      </w:r>
+      <w:r>
+        <w:rPr>
+          <w:rFonts w:ascii="Courier New" w:eastAsiaTheme="minorEastAsia" w:hAnsi="Courier New" w:cs="Courier New" w:hint="eastAsia"/>
+          <w:color w:val="000000"/>
+          <w:kern w:val="0"/>
+          <w:sz w:val="20"/>
+          <w:szCs w:val="20"/>
+        </w:rPr>
+        <w:t>}</w:t>
+      </w:r>
+    </w:p>
+    <w:p>
+      <w:pPr>
+        <w:pStyle w:val="2"/>
+        <w:rPr>
+          <w:rFonts w:hint="eastAsia"/>
+        </w:rPr>
+      </w:pPr>
+      <w:r>
+        <w:rPr>
+          <w:rFonts w:hint="eastAsia"/>
+        </w:rPr>
+        <w:t>用户服务模块接口设计</w:t>
+      </w:r>
+    </w:p>
+    <w:p>
+      <w:pPr>
+        <w:pStyle w:val="3"/>
+        <w:rPr>
+          <w:rFonts w:hint="eastAsia"/>
+        </w:rPr>
+      </w:pPr>
+      <w:r>
+        <w:rPr>
+          <w:rFonts w:hint="eastAsia"/>
+        </w:rPr>
+        <w:t>注册登录</w:t>
+      </w:r>
+    </w:p>
+    <w:p>
+      <w:pPr>
+        <w:autoSpaceDE w:val="0"/>
+        <w:autoSpaceDN w:val="0"/>
+        <w:adjustRightInd w:val="0"/>
+        <w:jc w:val="left"/>
+        <w:rPr>
+          <w:rFonts w:ascii="Courier New" w:eastAsiaTheme="minorEastAsia" w:hAnsi="Courier New" w:cs="Courier New"/>
+          <w:kern w:val="0"/>
+          <w:sz w:val="20"/>
+          <w:szCs w:val="20"/>
+        </w:rPr>
+      </w:pPr>
+      <w:r>
+        <w:rPr>
+          <w:rFonts w:ascii="Courier New" w:eastAsiaTheme="minorEastAsia" w:hAnsi="Courier New" w:cs="Courier New"/>
+          <w:color w:val="3F55BF"/>
+          <w:kern w:val="0"/>
+          <w:sz w:val="20"/>
+          <w:szCs w:val="20"/>
+        </w:rPr>
+        <w:t>/**</w:t>
+      </w:r>
+    </w:p>
+    <w:p>
+      <w:pPr>
+        <w:autoSpaceDE w:val="0"/>
+        <w:autoSpaceDN w:val="0"/>
+        <w:adjustRightInd w:val="0"/>
+        <w:jc w:val="left"/>
+        <w:rPr>
+          <w:rFonts w:ascii="Courier New" w:eastAsiaTheme="minorEastAsia" w:hAnsi="Courier New" w:cs="Courier New"/>
+          <w:kern w:val="0"/>
+          <w:sz w:val="20"/>
+          <w:szCs w:val="20"/>
+        </w:rPr>
+      </w:pPr>
+      <w:r>
+        <w:rPr>
+          <w:rFonts w:ascii="Courier New" w:eastAsiaTheme="minorEastAsia" w:hAnsi="Courier New" w:cs="Courier New"/>
+          <w:color w:val="3F55BF"/>
+          <w:kern w:val="0"/>
+          <w:sz w:val="20"/>
+          <w:szCs w:val="20"/>
+        </w:rPr>
+        <w:t xml:space="preserve"> * </w:t>
+      </w:r>
+      <w:r>
+        <w:rPr>
+          <w:rFonts w:ascii="Courier New" w:eastAsiaTheme="minorEastAsia" w:hAnsi="Courier New" w:cs="Courier New" w:hint="eastAsia"/>
+          <w:color w:val="3F55BF"/>
+          <w:kern w:val="0"/>
+          <w:sz w:val="20"/>
+          <w:szCs w:val="20"/>
+        </w:rPr>
+        <w:t>用户注册登录接口</w:t>
+      </w:r>
+    </w:p>
+    <w:p>
+      <w:pPr>
+        <w:autoSpaceDE w:val="0"/>
+        <w:autoSpaceDN w:val="0"/>
+        <w:adjustRightInd w:val="0"/>
+        <w:ind w:firstLineChars="50" w:firstLine="100"/>
+        <w:jc w:val="left"/>
+        <w:rPr>
+          <w:rFonts w:ascii="Courier New" w:eastAsiaTheme="minorEastAsia" w:hAnsi="Courier New" w:cs="Courier New"/>
+          <w:color w:val="3F55BF"/>
+          <w:kern w:val="0"/>
+          <w:sz w:val="20"/>
+          <w:szCs w:val="20"/>
+        </w:rPr>
+      </w:pPr>
+      <w:r>
+        <w:rPr>
+          <w:rFonts w:ascii="Courier New" w:eastAsiaTheme="minorEastAsia" w:hAnsi="Courier New" w:cs="Courier New"/>
+          <w:color w:val="3F55BF"/>
+          <w:kern w:val="0"/>
+          <w:sz w:val="20"/>
+          <w:szCs w:val="20"/>
+        </w:rPr>
+        <w:t xml:space="preserve">* </w:t>
+      </w:r>
+      <w:r>
+        <w:rPr>
+          <w:rFonts w:ascii="Courier New" w:eastAsiaTheme="minorEastAsia" w:hAnsi="Courier New" w:cs="Courier New"/>
+          <w:b/>
+          <w:bCs/>
+          <w:color w:val="7F9FBF"/>
+          <w:kern w:val="0"/>
+          <w:sz w:val="20"/>
+          <w:szCs w:val="20"/>
+        </w:rPr>
+        <w:t>@param</w:t>
+      </w:r>
+      <w:r>
+        <w:rPr>
+          <w:rFonts w:ascii="Courier New" w:eastAsiaTheme="minorEastAsia" w:hAnsi="Courier New" w:cs="Courier New" w:hint="eastAsia"/>
+          <w:b/>
+          <w:bCs/>
+          <w:color w:val="7F9FBF"/>
+          <w:kern w:val="0"/>
+          <w:sz w:val="20"/>
+          <w:szCs w:val="20"/>
+        </w:rPr>
+        <w:t xml:space="preserve"> </w:t>
+      </w:r>
+      <w:r>
+        <w:rPr>
+          <w:rFonts w:ascii="Courier New" w:eastAsiaTheme="minorEastAsia" w:hAnsi="Courier New" w:cs="Courier New" w:hint="eastAsia"/>
+          <w:color w:val="3F55BF"/>
+          <w:kern w:val="0"/>
+          <w:sz w:val="20"/>
+          <w:szCs w:val="20"/>
+        </w:rPr>
+        <w:t>int</w:t>
+      </w:r>
+      <w:r>
+        <w:rPr>
+          <w:rFonts w:ascii="Courier New" w:eastAsiaTheme="minorEastAsia" w:hAnsi="Courier New" w:cs="Courier New"/>
+          <w:color w:val="3F55BF"/>
+          <w:kern w:val="0"/>
+          <w:sz w:val="20"/>
+          <w:szCs w:val="20"/>
+        </w:rPr>
+        <w:t xml:space="preserve"> $</w:t>
+      </w:r>
+      <w:r>
+        <w:rPr>
+          <w:rFonts w:ascii="Courier New" w:eastAsiaTheme="minorEastAsia" w:hAnsi="Courier New" w:cs="Courier New" w:hint="eastAsia"/>
+          <w:color w:val="3F55BF"/>
+          <w:kern w:val="0"/>
+          <w:sz w:val="20"/>
+          <w:szCs w:val="20"/>
+        </w:rPr>
+        <w:t xml:space="preserve">uid </w:t>
+      </w:r>
+      <w:r>
+        <w:rPr>
+          <w:rFonts w:ascii="Courier New" w:eastAsiaTheme="minorEastAsia" w:hAnsi="Courier New" w:cs="Courier New" w:hint="eastAsia"/>
+          <w:color w:val="3F55BF"/>
+          <w:kern w:val="0"/>
+          <w:sz w:val="20"/>
+          <w:szCs w:val="20"/>
+        </w:rPr>
+        <w:t>用户</w:t>
+      </w:r>
+      <w:r>
+        <w:rPr>
+          <w:rFonts w:ascii="Courier New" w:eastAsiaTheme="minorEastAsia" w:hAnsi="Courier New" w:cs="Courier New" w:hint="eastAsia"/>
+          <w:color w:val="3F55BF"/>
+          <w:kern w:val="0"/>
+          <w:sz w:val="20"/>
+          <w:szCs w:val="20"/>
+        </w:rPr>
+        <w:t>id</w:t>
+      </w:r>
+    </w:p>
+    <w:p>
+      <w:pPr>
+        <w:autoSpaceDE w:val="0"/>
+        <w:autoSpaceDN w:val="0"/>
+        <w:adjustRightInd w:val="0"/>
+        <w:ind w:firstLineChars="50" w:firstLine="100"/>
+        <w:jc w:val="left"/>
+        <w:rPr>
+          <w:rFonts w:ascii="Courier New" w:eastAsiaTheme="minorEastAsia" w:hAnsi="Courier New" w:cs="Courier New"/>
+          <w:kern w:val="0"/>
+          <w:sz w:val="20"/>
+          <w:szCs w:val="20"/>
+        </w:rPr>
+      </w:pPr>
+      <w:r>
+        <w:rPr>
+          <w:rFonts w:ascii="Courier New" w:eastAsiaTheme="minorEastAsia" w:hAnsi="Courier New" w:cs="Courier New"/>
+          <w:color w:val="3F55BF"/>
+          <w:kern w:val="0"/>
+          <w:sz w:val="20"/>
+          <w:szCs w:val="20"/>
+        </w:rPr>
+        <w:t xml:space="preserve">* </w:t>
+      </w:r>
+      <w:r>
+        <w:rPr>
+          <w:rFonts w:ascii="Courier New" w:eastAsiaTheme="minorEastAsia" w:hAnsi="Courier New" w:cs="Courier New"/>
+          <w:b/>
+          <w:bCs/>
+          <w:color w:val="7F9FBF"/>
+          <w:kern w:val="0"/>
+          <w:sz w:val="20"/>
+          <w:szCs w:val="20"/>
+        </w:rPr>
+        <w:t>@return</w:t>
+      </w:r>
+      <w:r>
+        <w:rPr>
+          <w:rFonts w:ascii="Courier New" w:eastAsiaTheme="minorEastAsia" w:hAnsi="Courier New" w:cs="Courier New" w:hint="eastAsia"/>
+          <w:b/>
+          <w:bCs/>
+          <w:color w:val="7F9FBF"/>
+          <w:kern w:val="0"/>
+          <w:sz w:val="20"/>
+          <w:szCs w:val="20"/>
+        </w:rPr>
+        <w:t xml:space="preserve"> </w:t>
+      </w:r>
+      <w:r>
+        <w:rPr>
+          <w:rFonts w:ascii="Courier New" w:eastAsiaTheme="minorEastAsia" w:hAnsi="Courier New" w:cs="Courier New" w:hint="eastAsia"/>
+          <w:color w:val="3F55BF"/>
+          <w:kern w:val="0"/>
+          <w:sz w:val="20"/>
+          <w:szCs w:val="20"/>
+        </w:rPr>
+        <w:t xml:space="preserve">json-string </w:t>
+      </w:r>
+      <w:r>
+        <w:rPr>
+          <w:rFonts w:ascii="Courier New" w:eastAsiaTheme="minorEastAsia" w:hAnsi="Courier New" w:cs="Courier New" w:hint="eastAsia"/>
+          <w:color w:val="3F55BF"/>
+          <w:kern w:val="0"/>
+          <w:sz w:val="20"/>
+          <w:szCs w:val="20"/>
+        </w:rPr>
+        <w:t>查询结果</w:t>
+      </w:r>
+    </w:p>
+    <w:p>
+      <w:pPr>
+        <w:autoSpaceDE w:val="0"/>
+        <w:autoSpaceDN w:val="0"/>
+        <w:adjustRightInd w:val="0"/>
+        <w:ind w:firstLineChars="50" w:firstLine="100"/>
+        <w:jc w:val="left"/>
+        <w:rPr>
+          <w:rFonts w:ascii="Courier New" w:eastAsiaTheme="minorEastAsia" w:hAnsi="Courier New" w:cs="Courier New"/>
+          <w:kern w:val="0"/>
+          <w:sz w:val="20"/>
+          <w:szCs w:val="20"/>
+        </w:rPr>
+      </w:pPr>
+      <w:r>
+        <w:rPr>
+          <w:rFonts w:ascii="Courier New" w:eastAsiaTheme="minorEastAsia" w:hAnsi="Courier New" w:cs="Courier New"/>
+          <w:color w:val="3F55BF"/>
+          <w:kern w:val="0"/>
+          <w:sz w:val="20"/>
+          <w:szCs w:val="20"/>
+        </w:rPr>
+        <w:t>*/</w:t>
+      </w:r>
+    </w:p>
+    <w:p>
+      <w:pPr>
+        <w:rPr>
+          <w:rFonts w:ascii="Courier New" w:eastAsiaTheme="minorEastAsia" w:hAnsi="Courier New" w:cs="Courier New" w:hint="eastAsia"/>
+          <w:color w:val="000000"/>
+          <w:kern w:val="0"/>
+          <w:sz w:val="20"/>
+          <w:szCs w:val="20"/>
+        </w:rPr>
+      </w:pPr>
+      <w:r>
+        <w:rPr>
+          <w:rFonts w:ascii="Courier New" w:eastAsiaTheme="minorEastAsia" w:hAnsi="Courier New" w:cs="Courier New"/>
+          <w:b/>
+          <w:bCs/>
+          <w:color w:val="7F0055"/>
+          <w:kern w:val="0"/>
+          <w:sz w:val="20"/>
+          <w:szCs w:val="20"/>
+        </w:rPr>
+        <w:t xml:space="preserve">public function </w:t>
+      </w:r>
+      <w:r>
+        <w:rPr>
+          <w:rFonts w:ascii="Courier New" w:eastAsiaTheme="minorEastAsia" w:hAnsi="Courier New" w:cs="Courier New" w:hint="eastAsia"/>
+          <w:color w:val="000000"/>
+          <w:kern w:val="0"/>
+          <w:sz w:val="20"/>
+          <w:szCs w:val="20"/>
+        </w:rPr>
+        <w:t>login()</w:t>
+      </w:r>
+      <w:r>
+        <w:rPr>
+          <w:rFonts w:ascii="Courier New" w:eastAsiaTheme="minorEastAsia" w:hAnsi="Courier New" w:cs="Courier New"/>
+          <w:color w:val="000000"/>
+          <w:kern w:val="0"/>
+          <w:sz w:val="20"/>
+          <w:szCs w:val="20"/>
+        </w:rPr>
+        <w:t>{</w:t>
+      </w:r>
+      <w:r>
+        <w:rPr>
+          <w:rFonts w:ascii="Courier New" w:eastAsiaTheme="minorEastAsia" w:hAnsi="Courier New" w:cs="Courier New" w:hint="eastAsia"/>
+          <w:color w:val="000000"/>
+          <w:kern w:val="0"/>
+          <w:sz w:val="20"/>
+          <w:szCs w:val="20"/>
+        </w:rPr>
+        <w:t>}</w:t>
+      </w:r>
+    </w:p>
+    <w:p>
+      <w:pPr>
+        <w:rPr>
+          <w:rFonts w:ascii="Courier New" w:eastAsiaTheme="minorEastAsia" w:hAnsi="Courier New" w:cs="Courier New" w:hint="eastAsia"/>
+          <w:color w:val="000000"/>
+          <w:kern w:val="0"/>
+          <w:sz w:val="20"/>
+          <w:szCs w:val="20"/>
+        </w:rPr>
+      </w:pPr>
+    </w:p>
+    <w:p>
+      <w:pPr>
+        <w:autoSpaceDE w:val="0"/>
+        <w:autoSpaceDN w:val="0"/>
+        <w:adjustRightInd w:val="0"/>
+        <w:jc w:val="left"/>
+        <w:rPr>
+          <w:rFonts w:ascii="Courier New" w:eastAsiaTheme="minorEastAsia" w:hAnsi="Courier New" w:cs="Courier New"/>
+          <w:kern w:val="0"/>
+          <w:sz w:val="20"/>
+          <w:szCs w:val="20"/>
+        </w:rPr>
+      </w:pPr>
+      <w:r>
+        <w:rPr>
+          <w:rFonts w:ascii="Courier New" w:eastAsiaTheme="minorEastAsia" w:hAnsi="Courier New" w:cs="Courier New"/>
+          <w:color w:val="3F55BF"/>
+          <w:kern w:val="0"/>
+          <w:sz w:val="20"/>
+          <w:szCs w:val="20"/>
+        </w:rPr>
+        <w:t>/**</w:t>
+      </w:r>
+    </w:p>
+    <w:p>
+      <w:pPr>
+        <w:autoSpaceDE w:val="0"/>
+        <w:autoSpaceDN w:val="0"/>
+        <w:adjustRightInd w:val="0"/>
+        <w:jc w:val="left"/>
+        <w:rPr>
+          <w:rFonts w:ascii="Courier New" w:eastAsiaTheme="minorEastAsia" w:hAnsi="Courier New" w:cs="Courier New"/>
+          <w:kern w:val="0"/>
+          <w:sz w:val="20"/>
+          <w:szCs w:val="20"/>
+        </w:rPr>
+      </w:pPr>
+      <w:r>
+        <w:rPr>
+          <w:rFonts w:ascii="Courier New" w:eastAsiaTheme="minorEastAsia" w:hAnsi="Courier New" w:cs="Courier New"/>
+          <w:color w:val="3F55BF"/>
+          <w:kern w:val="0"/>
+          <w:sz w:val="20"/>
+          <w:szCs w:val="20"/>
+        </w:rPr>
+        <w:t xml:space="preserve"> * </w:t>
+      </w:r>
+      <w:r>
+        <w:rPr>
+          <w:rFonts w:ascii="Courier New" w:eastAsiaTheme="minorEastAsia" w:hAnsi="Courier New" w:cs="Courier New" w:hint="eastAsia"/>
+          <w:color w:val="3F55BF"/>
+          <w:kern w:val="0"/>
+          <w:sz w:val="20"/>
+          <w:szCs w:val="20"/>
+        </w:rPr>
+        <w:t>用户注册查询接口</w:t>
+      </w:r>
+    </w:p>
+    <w:p>
+      <w:pPr>
+        <w:autoSpaceDE w:val="0"/>
+        <w:autoSpaceDN w:val="0"/>
+        <w:adjustRightInd w:val="0"/>
+        <w:ind w:firstLineChars="50" w:firstLine="100"/>
+        <w:jc w:val="left"/>
+        <w:rPr>
+          <w:rFonts w:ascii="Courier New" w:eastAsiaTheme="minorEastAsia" w:hAnsi="Courier New" w:cs="Courier New"/>
+          <w:color w:val="3F55BF"/>
+          <w:kern w:val="0"/>
+          <w:sz w:val="20"/>
+          <w:szCs w:val="20"/>
+        </w:rPr>
+      </w:pPr>
+      <w:r>
+        <w:rPr>
+          <w:rFonts w:ascii="Courier New" w:eastAsiaTheme="minorEastAsia" w:hAnsi="Courier New" w:cs="Courier New"/>
+          <w:color w:val="3F55BF"/>
+          <w:kern w:val="0"/>
+          <w:sz w:val="20"/>
+          <w:szCs w:val="20"/>
+        </w:rPr>
+        <w:t xml:space="preserve">* </w:t>
+      </w:r>
+      <w:r>
+        <w:rPr>
+          <w:rFonts w:ascii="Courier New" w:eastAsiaTheme="minorEastAsia" w:hAnsi="Courier New" w:cs="Courier New"/>
+          <w:b/>
+          <w:bCs/>
+          <w:color w:val="7F9FBF"/>
+          <w:kern w:val="0"/>
+          <w:sz w:val="20"/>
+          <w:szCs w:val="20"/>
+        </w:rPr>
+        <w:t>@param</w:t>
+      </w:r>
+      <w:r>
+        <w:rPr>
+          <w:rFonts w:ascii="Courier New" w:eastAsiaTheme="minorEastAsia" w:hAnsi="Courier New" w:cs="Courier New" w:hint="eastAsia"/>
+          <w:b/>
+          <w:bCs/>
+          <w:color w:val="7F9FBF"/>
+          <w:kern w:val="0"/>
+          <w:sz w:val="20"/>
+          <w:szCs w:val="20"/>
+        </w:rPr>
+        <w:t xml:space="preserve"> </w:t>
+      </w:r>
+      <w:r>
+        <w:rPr>
+          <w:rFonts w:ascii="Courier New" w:eastAsiaTheme="minorEastAsia" w:hAnsi="Courier New" w:cs="Courier New" w:hint="eastAsia"/>
+          <w:color w:val="3F55BF"/>
+          <w:kern w:val="0"/>
+          <w:sz w:val="20"/>
+          <w:szCs w:val="20"/>
+        </w:rPr>
+        <w:t>int</w:t>
+      </w:r>
+      <w:r>
+        <w:rPr>
+          <w:rFonts w:ascii="Courier New" w:eastAsiaTheme="minorEastAsia" w:hAnsi="Courier New" w:cs="Courier New"/>
+          <w:color w:val="3F55BF"/>
+          <w:kern w:val="0"/>
+          <w:sz w:val="20"/>
+          <w:szCs w:val="20"/>
+        </w:rPr>
+        <w:t xml:space="preserve"> $</w:t>
+      </w:r>
+      <w:r>
+        <w:rPr>
+          <w:rFonts w:ascii="Courier New" w:eastAsiaTheme="minorEastAsia" w:hAnsi="Courier New" w:cs="Courier New" w:hint="eastAsia"/>
+          <w:color w:val="3F55BF"/>
+          <w:kern w:val="0"/>
+          <w:sz w:val="20"/>
+          <w:szCs w:val="20"/>
+        </w:rPr>
+        <w:t xml:space="preserve">uid </w:t>
+      </w:r>
+      <w:r>
+        <w:rPr>
+          <w:rFonts w:ascii="Courier New" w:eastAsiaTheme="minorEastAsia" w:hAnsi="Courier New" w:cs="Courier New" w:hint="eastAsia"/>
+          <w:color w:val="3F55BF"/>
+          <w:kern w:val="0"/>
+          <w:sz w:val="20"/>
+          <w:szCs w:val="20"/>
+        </w:rPr>
+        <w:t>用户</w:t>
+      </w:r>
+      <w:r>
+        <w:rPr>
+          <w:rFonts w:ascii="Courier New" w:eastAsiaTheme="minorEastAsia" w:hAnsi="Courier New" w:cs="Courier New" w:hint="eastAsia"/>
+          <w:color w:val="3F55BF"/>
+          <w:kern w:val="0"/>
+          <w:sz w:val="20"/>
+          <w:szCs w:val="20"/>
+        </w:rPr>
+        <w:t>id</w:t>
+      </w:r>
+    </w:p>
+    <w:p>
+      <w:pPr>
+        <w:autoSpaceDE w:val="0"/>
+        <w:autoSpaceDN w:val="0"/>
+        <w:adjustRightInd w:val="0"/>
+        <w:ind w:firstLineChars="50" w:firstLine="100"/>
+        <w:jc w:val="left"/>
+        <w:rPr>
+          <w:rFonts w:ascii="Courier New" w:eastAsiaTheme="minorEastAsia" w:hAnsi="Courier New" w:cs="Courier New"/>
+          <w:kern w:val="0"/>
+          <w:sz w:val="20"/>
+          <w:szCs w:val="20"/>
+        </w:rPr>
+      </w:pPr>
+      <w:r>
+        <w:rPr>
+          <w:rFonts w:ascii="Courier New" w:eastAsiaTheme="minorEastAsia" w:hAnsi="Courier New" w:cs="Courier New"/>
+          <w:color w:val="3F55BF"/>
+          <w:kern w:val="0"/>
+          <w:sz w:val="20"/>
+          <w:szCs w:val="20"/>
+        </w:rPr>
+        <w:t xml:space="preserve">* </w:t>
+      </w:r>
+      <w:r>
+        <w:rPr>
+          <w:rFonts w:ascii="Courier New" w:eastAsiaTheme="minorEastAsia" w:hAnsi="Courier New" w:cs="Courier New"/>
+          <w:b/>
+          <w:bCs/>
+          <w:color w:val="7F9FBF"/>
+          <w:kern w:val="0"/>
+          <w:sz w:val="20"/>
+          <w:szCs w:val="20"/>
+        </w:rPr>
+        <w:t>@return</w:t>
+      </w:r>
+      <w:r>
+        <w:rPr>
+          <w:rFonts w:ascii="Courier New" w:eastAsiaTheme="minorEastAsia" w:hAnsi="Courier New" w:cs="Courier New" w:hint="eastAsia"/>
+          <w:b/>
+          <w:bCs/>
+          <w:color w:val="7F9FBF"/>
+          <w:kern w:val="0"/>
+          <w:sz w:val="20"/>
+          <w:szCs w:val="20"/>
+        </w:rPr>
+        <w:t xml:space="preserve"> </w:t>
+      </w:r>
+      <w:r>
+        <w:rPr>
+          <w:rFonts w:ascii="Courier New" w:eastAsiaTheme="minorEastAsia" w:hAnsi="Courier New" w:cs="Courier New" w:hint="eastAsia"/>
+          <w:color w:val="3F55BF"/>
+          <w:kern w:val="0"/>
+          <w:sz w:val="20"/>
+          <w:szCs w:val="20"/>
+        </w:rPr>
+        <w:t xml:space="preserve">json-string </w:t>
+      </w:r>
+      <w:r>
+        <w:rPr>
+          <w:rFonts w:ascii="Courier New" w:eastAsiaTheme="minorEastAsia" w:hAnsi="Courier New" w:cs="Courier New" w:hint="eastAsia"/>
+          <w:color w:val="3F55BF"/>
+          <w:kern w:val="0"/>
+          <w:sz w:val="20"/>
+          <w:szCs w:val="20"/>
+        </w:rPr>
+        <w:t>查询结果</w:t>
+      </w:r>
+    </w:p>
+    <w:p>
+      <w:pPr>
+        <w:autoSpaceDE w:val="0"/>
+        <w:autoSpaceDN w:val="0"/>
+        <w:adjustRightInd w:val="0"/>
+        <w:ind w:firstLineChars="50" w:firstLine="100"/>
+        <w:jc w:val="left"/>
+        <w:rPr>
+          <w:rFonts w:ascii="Courier New" w:eastAsiaTheme="minorEastAsia" w:hAnsi="Courier New" w:cs="Courier New"/>
+          <w:kern w:val="0"/>
+          <w:sz w:val="20"/>
+          <w:szCs w:val="20"/>
+        </w:rPr>
+      </w:pPr>
+      <w:r>
+        <w:rPr>
+          <w:rFonts w:ascii="Courier New" w:eastAsiaTheme="minorEastAsia" w:hAnsi="Courier New" w:cs="Courier New"/>
+          <w:color w:val="3F55BF"/>
+          <w:kern w:val="0"/>
+          <w:sz w:val="20"/>
+          <w:szCs w:val="20"/>
+        </w:rPr>
+        <w:t>*/</w:t>
+      </w:r>
+    </w:p>
+    <w:p>
+      <w:pPr>
+        <w:rPr>
+          <w:rFonts w:ascii="Courier New" w:eastAsiaTheme="minorEastAsia" w:hAnsi="Courier New" w:cs="Courier New" w:hint="eastAsia"/>
+          <w:color w:val="000000"/>
+          <w:kern w:val="0"/>
+          <w:sz w:val="20"/>
+          <w:szCs w:val="20"/>
+        </w:rPr>
+      </w:pPr>
+      <w:r>
+        <w:rPr>
+          <w:rFonts w:ascii="Courier New" w:eastAsiaTheme="minorEastAsia" w:hAnsi="Courier New" w:cs="Courier New"/>
+          <w:b/>
+          <w:bCs/>
+          <w:color w:val="7F0055"/>
+          <w:kern w:val="0"/>
+          <w:sz w:val="20"/>
+          <w:szCs w:val="20"/>
+        </w:rPr>
+        <w:t xml:space="preserve">public function </w:t>
+      </w:r>
+      <w:r>
+        <w:rPr>
+          <w:rFonts w:ascii="Courier New" w:eastAsiaTheme="minorEastAsia" w:hAnsi="Courier New" w:cs="Courier New" w:hint="eastAsia"/>
+          <w:color w:val="000000"/>
+          <w:kern w:val="0"/>
+          <w:sz w:val="20"/>
+          <w:szCs w:val="20"/>
+        </w:rPr>
+        <w:t>isRegister()</w:t>
+      </w:r>
+      <w:r>
+        <w:rPr>
+          <w:rFonts w:ascii="Courier New" w:eastAsiaTheme="minorEastAsia" w:hAnsi="Courier New" w:cs="Courier New"/>
+          <w:color w:val="000000"/>
+          <w:kern w:val="0"/>
+          <w:sz w:val="20"/>
+          <w:szCs w:val="20"/>
+        </w:rPr>
+        <w:t>{</w:t>
+      </w:r>
+      <w:r>
+        <w:rPr>
+          <w:rFonts w:ascii="Courier New" w:eastAsiaTheme="minorEastAsia" w:hAnsi="Courier New" w:cs="Courier New" w:hint="eastAsia"/>
+          <w:color w:val="000000"/>
+          <w:kern w:val="0"/>
+          <w:sz w:val="20"/>
+          <w:szCs w:val="20"/>
+        </w:rPr>
+        <w:t>}</w:t>
+      </w:r>
+    </w:p>
+    <w:p>
+      <w:pPr>
+        <w:rPr>
+          <w:rFonts w:ascii="Courier New" w:eastAsiaTheme="minorEastAsia" w:hAnsi="Courier New" w:cs="Courier New" w:hint="eastAsia"/>
+          <w:color w:val="000000"/>
+          <w:kern w:val="0"/>
+          <w:sz w:val="20"/>
+          <w:szCs w:val="20"/>
+        </w:rPr>
+      </w:pPr>
+    </w:p>
+    <w:p>
+      <w:pPr>
+        <w:autoSpaceDE w:val="0"/>
+        <w:autoSpaceDN w:val="0"/>
+        <w:adjustRightInd w:val="0"/>
+        <w:jc w:val="left"/>
+        <w:rPr>
+          <w:rFonts w:ascii="Courier New" w:eastAsiaTheme="minorEastAsia" w:hAnsi="Courier New" w:cs="Courier New"/>
+          <w:kern w:val="0"/>
+          <w:sz w:val="20"/>
+          <w:szCs w:val="20"/>
+        </w:rPr>
+      </w:pPr>
+      <w:r>
+        <w:rPr>
+          <w:rFonts w:ascii="Courier New" w:eastAsiaTheme="minorEastAsia" w:hAnsi="Courier New" w:cs="Courier New"/>
+          <w:color w:val="3F55BF"/>
+          <w:kern w:val="0"/>
+          <w:sz w:val="20"/>
+          <w:szCs w:val="20"/>
+        </w:rPr>
+        <w:t>/**</w:t>
+      </w:r>
+    </w:p>
+    <w:p>
+      <w:pPr>
+        <w:autoSpaceDE w:val="0"/>
+        <w:autoSpaceDN w:val="0"/>
+        <w:adjustRightInd w:val="0"/>
+        <w:jc w:val="left"/>
+        <w:rPr>
+          <w:rFonts w:ascii="Courier New" w:eastAsiaTheme="minorEastAsia" w:hAnsi="Courier New" w:cs="Courier New"/>
+          <w:kern w:val="0"/>
+          <w:sz w:val="20"/>
+          <w:szCs w:val="20"/>
+        </w:rPr>
+      </w:pPr>
+      <w:r>
+        <w:rPr>
+          <w:rFonts w:ascii="Courier New" w:eastAsiaTheme="minorEastAsia" w:hAnsi="Courier New" w:cs="Courier New"/>
+          <w:color w:val="3F55BF"/>
+          <w:kern w:val="0"/>
+          <w:sz w:val="20"/>
+          <w:szCs w:val="20"/>
+        </w:rPr>
+        <w:t xml:space="preserve"> * </w:t>
+      </w:r>
+      <w:r>
+        <w:rPr>
+          <w:rFonts w:ascii="Courier New" w:eastAsiaTheme="minorEastAsia" w:hAnsi="Courier New" w:cs="Courier New" w:hint="eastAsia"/>
+          <w:color w:val="3F55BF"/>
+          <w:kern w:val="0"/>
+          <w:sz w:val="20"/>
+          <w:szCs w:val="20"/>
+        </w:rPr>
+        <w:t>用户注册登录接口</w:t>
+      </w:r>
+    </w:p>
+    <w:p>
+      <w:pPr>
+        <w:autoSpaceDE w:val="0"/>
+        <w:autoSpaceDN w:val="0"/>
+        <w:adjustRightInd w:val="0"/>
+        <w:ind w:firstLineChars="50" w:firstLine="100"/>
+        <w:jc w:val="left"/>
+        <w:rPr>
+          <w:rFonts w:ascii="Courier New" w:eastAsiaTheme="minorEastAsia" w:hAnsi="Courier New" w:cs="Courier New"/>
+          <w:color w:val="3F55BF"/>
+          <w:kern w:val="0"/>
+          <w:sz w:val="20"/>
+          <w:szCs w:val="20"/>
+        </w:rPr>
+      </w:pPr>
+      <w:r>
+        <w:rPr>
+          <w:rFonts w:ascii="Courier New" w:eastAsiaTheme="minorEastAsia" w:hAnsi="Courier New" w:cs="Courier New"/>
+          <w:color w:val="3F55BF"/>
+          <w:kern w:val="0"/>
+          <w:sz w:val="20"/>
+          <w:szCs w:val="20"/>
+        </w:rPr>
+        <w:t xml:space="preserve">* </w:t>
+      </w:r>
+      <w:r>
+        <w:rPr>
+          <w:rFonts w:ascii="Courier New" w:eastAsiaTheme="minorEastAsia" w:hAnsi="Courier New" w:cs="Courier New"/>
+          <w:b/>
+          <w:bCs/>
+          <w:color w:val="7F9FBF"/>
+          <w:kern w:val="0"/>
+          <w:sz w:val="20"/>
+          <w:szCs w:val="20"/>
+        </w:rPr>
+        <w:t>@param</w:t>
+      </w:r>
+      <w:r>
+        <w:rPr>
+          <w:rFonts w:ascii="Courier New" w:eastAsiaTheme="minorEastAsia" w:hAnsi="Courier New" w:cs="Courier New" w:hint="eastAsia"/>
+          <w:b/>
+          <w:bCs/>
+          <w:color w:val="7F9FBF"/>
+          <w:kern w:val="0"/>
+          <w:sz w:val="20"/>
+          <w:szCs w:val="20"/>
+        </w:rPr>
+        <w:t xml:space="preserve"> </w:t>
+      </w:r>
+      <w:r>
+        <w:rPr>
+          <w:rFonts w:ascii="Courier New" w:eastAsiaTheme="minorEastAsia" w:hAnsi="Courier New" w:cs="Courier New" w:hint="eastAsia"/>
+          <w:color w:val="3F55BF"/>
+          <w:kern w:val="0"/>
+          <w:sz w:val="20"/>
+          <w:szCs w:val="20"/>
+        </w:rPr>
+        <w:t>int</w:t>
+      </w:r>
+      <w:r>
+        <w:rPr>
+          <w:rFonts w:ascii="Courier New" w:eastAsiaTheme="minorEastAsia" w:hAnsi="Courier New" w:cs="Courier New"/>
+          <w:color w:val="3F55BF"/>
+          <w:kern w:val="0"/>
+          <w:sz w:val="20"/>
+          <w:szCs w:val="20"/>
+        </w:rPr>
+        <w:t xml:space="preserve"> $</w:t>
+      </w:r>
+      <w:r>
+        <w:rPr>
+          <w:rFonts w:ascii="Courier New" w:eastAsiaTheme="minorEastAsia" w:hAnsi="Courier New" w:cs="Courier New" w:hint="eastAsia"/>
+          <w:color w:val="3F55BF"/>
+          <w:kern w:val="0"/>
+          <w:sz w:val="20"/>
+          <w:szCs w:val="20"/>
+        </w:rPr>
+        <w:t xml:space="preserve">uid </w:t>
+      </w:r>
+      <w:r>
+        <w:rPr>
+          <w:rFonts w:ascii="Courier New" w:eastAsiaTheme="minorEastAsia" w:hAnsi="Courier New" w:cs="Courier New" w:hint="eastAsia"/>
+          <w:color w:val="3F55BF"/>
+          <w:kern w:val="0"/>
+          <w:sz w:val="20"/>
+          <w:szCs w:val="20"/>
+        </w:rPr>
+        <w:t>用户</w:t>
+      </w:r>
+      <w:r>
+        <w:rPr>
+          <w:rFonts w:ascii="Courier New" w:eastAsiaTheme="minorEastAsia" w:hAnsi="Courier New" w:cs="Courier New" w:hint="eastAsia"/>
+          <w:color w:val="3F55BF"/>
+          <w:kern w:val="0"/>
+          <w:sz w:val="20"/>
+          <w:szCs w:val="20"/>
+        </w:rPr>
+        <w:t>id</w:t>
+      </w:r>
+    </w:p>
+    <w:p>
+      <w:pPr>
+        <w:autoSpaceDE w:val="0"/>
+        <w:autoSpaceDN w:val="0"/>
+        <w:adjustRightInd w:val="0"/>
+        <w:ind w:firstLineChars="50" w:firstLine="100"/>
+        <w:jc w:val="left"/>
+        <w:rPr>
+          <w:rFonts w:ascii="Courier New" w:eastAsiaTheme="minorEastAsia" w:hAnsi="Courier New" w:cs="Courier New"/>
+          <w:kern w:val="0"/>
+          <w:sz w:val="20"/>
+          <w:szCs w:val="20"/>
+        </w:rPr>
+      </w:pPr>
+      <w:r>
+        <w:rPr>
+          <w:rFonts w:ascii="Courier New" w:eastAsiaTheme="minorEastAsia" w:hAnsi="Courier New" w:cs="Courier New"/>
+          <w:color w:val="3F55BF"/>
+          <w:kern w:val="0"/>
+          <w:sz w:val="20"/>
+          <w:szCs w:val="20"/>
+        </w:rPr>
+        <w:t xml:space="preserve">* </w:t>
+      </w:r>
+      <w:r>
+        <w:rPr>
+          <w:rFonts w:ascii="Courier New" w:eastAsiaTheme="minorEastAsia" w:hAnsi="Courier New" w:cs="Courier New"/>
+          <w:b/>
+          <w:bCs/>
+          <w:color w:val="7F9FBF"/>
+          <w:kern w:val="0"/>
+          <w:sz w:val="20"/>
+          <w:szCs w:val="20"/>
+        </w:rPr>
+        <w:t>@return</w:t>
+      </w:r>
+      <w:r>
+        <w:rPr>
+          <w:rFonts w:ascii="Courier New" w:eastAsiaTheme="minorEastAsia" w:hAnsi="Courier New" w:cs="Courier New" w:hint="eastAsia"/>
+          <w:b/>
+          <w:bCs/>
+          <w:color w:val="7F9FBF"/>
+          <w:kern w:val="0"/>
+          <w:sz w:val="20"/>
+          <w:szCs w:val="20"/>
+        </w:rPr>
+        <w:t xml:space="preserve"> </w:t>
+      </w:r>
+      <w:r>
+        <w:rPr>
+          <w:rFonts w:ascii="Courier New" w:eastAsiaTheme="minorEastAsia" w:hAnsi="Courier New" w:cs="Courier New" w:hint="eastAsia"/>
+          <w:color w:val="3F55BF"/>
+          <w:kern w:val="0"/>
+          <w:sz w:val="20"/>
+          <w:szCs w:val="20"/>
+        </w:rPr>
+        <w:t xml:space="preserve">json-string </w:t>
+      </w:r>
+      <w:r>
+        <w:rPr>
+          <w:rFonts w:ascii="Courier New" w:eastAsiaTheme="minorEastAsia" w:hAnsi="Courier New" w:cs="Courier New" w:hint="eastAsia"/>
+          <w:color w:val="3F55BF"/>
+          <w:kern w:val="0"/>
+          <w:sz w:val="20"/>
+          <w:szCs w:val="20"/>
+        </w:rPr>
+        <w:t>查询结果</w:t>
+      </w:r>
+    </w:p>
+    <w:p>
+      <w:pPr>
+        <w:autoSpaceDE w:val="0"/>
+        <w:autoSpaceDN w:val="0"/>
+        <w:adjustRightInd w:val="0"/>
+        <w:ind w:firstLineChars="50" w:firstLine="100"/>
+        <w:jc w:val="left"/>
+        <w:rPr>
+          <w:rFonts w:ascii="Courier New" w:eastAsiaTheme="minorEastAsia" w:hAnsi="Courier New" w:cs="Courier New"/>
+          <w:kern w:val="0"/>
+          <w:sz w:val="20"/>
+          <w:szCs w:val="20"/>
+        </w:rPr>
+      </w:pPr>
+      <w:r>
+        <w:rPr>
+          <w:rFonts w:ascii="Courier New" w:eastAsiaTheme="minorEastAsia" w:hAnsi="Courier New" w:cs="Courier New"/>
+          <w:color w:val="3F55BF"/>
+          <w:kern w:val="0"/>
+          <w:sz w:val="20"/>
+          <w:szCs w:val="20"/>
+        </w:rPr>
+        <w:t>*/</w:t>
+      </w:r>
+    </w:p>
+    <w:p>
+      <w:pPr>
+        <w:rPr>
+          <w:rFonts w:hint="eastAsia"/>
+        </w:rPr>
+      </w:pPr>
+      <w:r>
+        <w:rPr>
+          <w:rFonts w:ascii="Courier New" w:eastAsiaTheme="minorEastAsia" w:hAnsi="Courier New" w:cs="Courier New"/>
+          <w:b/>
+          <w:bCs/>
+          <w:color w:val="7F0055"/>
+          <w:kern w:val="0"/>
+          <w:sz w:val="20"/>
+          <w:szCs w:val="20"/>
+        </w:rPr>
+        <w:t xml:space="preserve">public function </w:t>
+      </w:r>
+      <w:r>
+        <w:rPr>
+          <w:rFonts w:ascii="Courier New" w:eastAsiaTheme="minorEastAsia" w:hAnsi="Courier New" w:cs="Courier New" w:hint="eastAsia"/>
+          <w:color w:val="000000"/>
+          <w:kern w:val="0"/>
+          <w:sz w:val="20"/>
+          <w:szCs w:val="20"/>
+        </w:rPr>
+        <w:t>register()</w:t>
+      </w:r>
+      <w:r>
+        <w:rPr>
+          <w:rFonts w:ascii="Courier New" w:eastAsiaTheme="minorEastAsia" w:hAnsi="Courier New" w:cs="Courier New"/>
+          <w:color w:val="000000"/>
+          <w:kern w:val="0"/>
+          <w:sz w:val="20"/>
+          <w:szCs w:val="20"/>
+        </w:rPr>
+        <w:t>{</w:t>
+      </w:r>
+      <w:r>
+        <w:rPr>
+          <w:rFonts w:ascii="Courier New" w:eastAsiaTheme="minorEastAsia" w:hAnsi="Courier New" w:cs="Courier New" w:hint="eastAsia"/>
+          <w:color w:val="000000"/>
+          <w:kern w:val="0"/>
+          <w:sz w:val="20"/>
+          <w:szCs w:val="20"/>
+        </w:rPr>
+        <w:t>}</w:t>
+      </w:r>
+    </w:p>
+    <w:p>
+      <w:pPr>
+        <w:pStyle w:val="3"/>
+        <w:rPr>
+          <w:rFonts w:hint="eastAsia"/>
+        </w:rPr>
+      </w:pPr>
+      <w:r>
+        <w:rPr>
+          <w:rFonts w:hint="eastAsia"/>
+        </w:rPr>
+        <w:t>信息查询</w:t>
+      </w:r>
+      <w:r>
+        <w:rPr>
+          <w:rFonts w:hint="eastAsia"/>
+        </w:rPr>
+        <w:t>（待定）</w:t>
+      </w:r>
+    </w:p>
+    <w:p>
+      <w:pPr>
+        <w:autoSpaceDE w:val="0"/>
+        <w:autoSpaceDN w:val="0"/>
+        <w:adjustRightInd w:val="0"/>
+        <w:jc w:val="left"/>
+        <w:rPr>
+          <w:rFonts w:ascii="Courier New" w:eastAsiaTheme="minorEastAsia" w:hAnsi="Courier New" w:cs="Courier New"/>
+          <w:kern w:val="0"/>
+          <w:sz w:val="20"/>
+          <w:szCs w:val="20"/>
+        </w:rPr>
+      </w:pPr>
+      <w:r>
+        <w:rPr>
+          <w:rFonts w:ascii="Courier New" w:eastAsiaTheme="minorEastAsia" w:hAnsi="Courier New" w:cs="Courier New"/>
+          <w:color w:val="3F55BF"/>
+          <w:kern w:val="0"/>
+          <w:sz w:val="20"/>
+          <w:szCs w:val="20"/>
+        </w:rPr>
+        <w:t>/**</w:t>
+      </w:r>
+    </w:p>
+    <w:p>
+      <w:pPr>
+        <w:autoSpaceDE w:val="0"/>
+        <w:autoSpaceDN w:val="0"/>
+        <w:adjustRightInd w:val="0"/>
+        <w:jc w:val="left"/>
+        <w:rPr>
+          <w:rFonts w:ascii="Courier New" w:eastAsiaTheme="minorEastAsia" w:hAnsi="Courier New" w:cs="Courier New"/>
+          <w:kern w:val="0"/>
+          <w:sz w:val="20"/>
+          <w:szCs w:val="20"/>
+        </w:rPr>
+      </w:pPr>
+      <w:r>
+        <w:rPr>
+          <w:rFonts w:ascii="Courier New" w:eastAsiaTheme="minorEastAsia" w:hAnsi="Courier New" w:cs="Courier New"/>
+          <w:color w:val="3F55BF"/>
+          <w:kern w:val="0"/>
+          <w:sz w:val="20"/>
+          <w:szCs w:val="20"/>
+        </w:rPr>
+        <w:t xml:space="preserve"> * </w:t>
+      </w:r>
+      <w:r>
+        <w:rPr>
+          <w:rFonts w:ascii="Courier New" w:eastAsiaTheme="minorEastAsia" w:hAnsi="Courier New" w:cs="Courier New" w:hint="eastAsia"/>
+          <w:color w:val="3F55BF"/>
+          <w:kern w:val="0"/>
+          <w:sz w:val="20"/>
+          <w:szCs w:val="20"/>
+        </w:rPr>
+        <w:t>用户信息查询接口</w:t>
+      </w:r>
+    </w:p>
+    <w:p>
+      <w:pPr>
+        <w:autoSpaceDE w:val="0"/>
+        <w:autoSpaceDN w:val="0"/>
+        <w:adjustRightInd w:val="0"/>
+        <w:ind w:firstLineChars="50" w:firstLine="100"/>
+        <w:jc w:val="left"/>
+        <w:rPr>
+          <w:rFonts w:ascii="Courier New" w:eastAsiaTheme="minorEastAsia" w:hAnsi="Courier New" w:cs="Courier New"/>
+          <w:color w:val="3F55BF"/>
+          <w:kern w:val="0"/>
+          <w:sz w:val="20"/>
+          <w:szCs w:val="20"/>
+        </w:rPr>
+      </w:pPr>
+      <w:r>
+        <w:rPr>
+          <w:rFonts w:ascii="Courier New" w:eastAsiaTheme="minorEastAsia" w:hAnsi="Courier New" w:cs="Courier New"/>
+          <w:color w:val="3F55BF"/>
+          <w:kern w:val="0"/>
+          <w:sz w:val="20"/>
+          <w:szCs w:val="20"/>
+        </w:rPr>
+        <w:t xml:space="preserve">* </w:t>
+      </w:r>
+      <w:r>
+        <w:rPr>
+          <w:rFonts w:ascii="Courier New" w:eastAsiaTheme="minorEastAsia" w:hAnsi="Courier New" w:cs="Courier New"/>
+          <w:b/>
+          <w:bCs/>
+          <w:color w:val="7F9FBF"/>
+          <w:kern w:val="0"/>
+          <w:sz w:val="20"/>
+          <w:szCs w:val="20"/>
+        </w:rPr>
+        <w:t>@param</w:t>
+      </w:r>
+      <w:r>
+        <w:rPr>
+          <w:rFonts w:ascii="Courier New" w:eastAsiaTheme="minorEastAsia" w:hAnsi="Courier New" w:cs="Courier New" w:hint="eastAsia"/>
+          <w:b/>
+          <w:bCs/>
+          <w:color w:val="7F9FBF"/>
+          <w:kern w:val="0"/>
+          <w:sz w:val="20"/>
+          <w:szCs w:val="20"/>
+        </w:rPr>
+        <w:t xml:space="preserve"> </w:t>
+      </w:r>
+      <w:r>
+        <w:rPr>
+          <w:rFonts w:ascii="Courier New" w:eastAsiaTheme="minorEastAsia" w:hAnsi="Courier New" w:cs="Courier New" w:hint="eastAsia"/>
+          <w:color w:val="3F55BF"/>
+          <w:kern w:val="0"/>
+          <w:sz w:val="20"/>
+          <w:szCs w:val="20"/>
+        </w:rPr>
+        <w:t>int</w:t>
+      </w:r>
+      <w:r>
+        <w:rPr>
+          <w:rFonts w:ascii="Courier New" w:eastAsiaTheme="minorEastAsia" w:hAnsi="Courier New" w:cs="Courier New"/>
+          <w:color w:val="3F55BF"/>
+          <w:kern w:val="0"/>
+          <w:sz w:val="20"/>
+          <w:szCs w:val="20"/>
+        </w:rPr>
+        <w:t xml:space="preserve"> $</w:t>
+      </w:r>
+      <w:r>
+        <w:rPr>
+          <w:rFonts w:ascii="Courier New" w:eastAsiaTheme="minorEastAsia" w:hAnsi="Courier New" w:cs="Courier New" w:hint="eastAsia"/>
+          <w:color w:val="3F55BF"/>
+          <w:kern w:val="0"/>
+          <w:sz w:val="20"/>
+          <w:szCs w:val="20"/>
+        </w:rPr>
+        <w:t xml:space="preserve">uid </w:t>
+      </w:r>
+      <w:r>
+        <w:rPr>
+          <w:rFonts w:ascii="Courier New" w:eastAsiaTheme="minorEastAsia" w:hAnsi="Courier New" w:cs="Courier New" w:hint="eastAsia"/>
+          <w:color w:val="3F55BF"/>
+          <w:kern w:val="0"/>
+          <w:sz w:val="20"/>
+          <w:szCs w:val="20"/>
+        </w:rPr>
+        <w:t>用户</w:t>
+      </w:r>
+      <w:r>
+        <w:rPr>
+          <w:rFonts w:ascii="Courier New" w:eastAsiaTheme="minorEastAsia" w:hAnsi="Courier New" w:cs="Courier New" w:hint="eastAsia"/>
+          <w:color w:val="3F55BF"/>
+          <w:kern w:val="0"/>
+          <w:sz w:val="20"/>
+          <w:szCs w:val="20"/>
+        </w:rPr>
+        <w:t>id</w:t>
+      </w:r>
+    </w:p>
+    <w:p>
+      <w:pPr>
+        <w:autoSpaceDE w:val="0"/>
+        <w:autoSpaceDN w:val="0"/>
+        <w:adjustRightInd w:val="0"/>
+        <w:ind w:firstLineChars="50" w:firstLine="100"/>
+        <w:jc w:val="left"/>
+        <w:rPr>
+          <w:rFonts w:ascii="Courier New" w:eastAsiaTheme="minorEastAsia" w:hAnsi="Courier New" w:cs="Courier New"/>
+          <w:kern w:val="0"/>
+          <w:sz w:val="20"/>
+          <w:szCs w:val="20"/>
+        </w:rPr>
+      </w:pPr>
+      <w:r>
+        <w:rPr>
+          <w:rFonts w:ascii="Courier New" w:eastAsiaTheme="minorEastAsia" w:hAnsi="Courier New" w:cs="Courier New"/>
+          <w:color w:val="3F55BF"/>
+          <w:kern w:val="0"/>
+          <w:sz w:val="20"/>
+          <w:szCs w:val="20"/>
+        </w:rPr>
+        <w:t xml:space="preserve">* </w:t>
+      </w:r>
+      <w:r>
+        <w:rPr>
+          <w:rFonts w:ascii="Courier New" w:eastAsiaTheme="minorEastAsia" w:hAnsi="Courier New" w:cs="Courier New"/>
+          <w:b/>
+          <w:bCs/>
+          <w:color w:val="7F9FBF"/>
+          <w:kern w:val="0"/>
+          <w:sz w:val="20"/>
+          <w:szCs w:val="20"/>
+        </w:rPr>
+        <w:t>@return</w:t>
+      </w:r>
+      <w:r>
+        <w:rPr>
+          <w:rFonts w:ascii="Courier New" w:eastAsiaTheme="minorEastAsia" w:hAnsi="Courier New" w:cs="Courier New" w:hint="eastAsia"/>
+          <w:b/>
+          <w:bCs/>
+          <w:color w:val="7F9FBF"/>
+          <w:kern w:val="0"/>
+          <w:sz w:val="20"/>
+          <w:szCs w:val="20"/>
+        </w:rPr>
+        <w:t xml:space="preserve"> </w:t>
+      </w:r>
+      <w:r>
+        <w:rPr>
+          <w:rFonts w:ascii="Courier New" w:eastAsiaTheme="minorEastAsia" w:hAnsi="Courier New" w:cs="Courier New" w:hint="eastAsia"/>
+          <w:color w:val="3F55BF"/>
+          <w:kern w:val="0"/>
+          <w:sz w:val="20"/>
+          <w:szCs w:val="20"/>
+        </w:rPr>
+        <w:t xml:space="preserve">json-string </w:t>
+      </w:r>
+      <w:r>
+        <w:rPr>
+          <w:rFonts w:ascii="Courier New" w:eastAsiaTheme="minorEastAsia" w:hAnsi="Courier New" w:cs="Courier New" w:hint="eastAsia"/>
+          <w:color w:val="3F55BF"/>
+          <w:kern w:val="0"/>
+          <w:sz w:val="20"/>
+          <w:szCs w:val="20"/>
+        </w:rPr>
+        <w:t>查询结果</w:t>
+      </w:r>
+    </w:p>
+    <w:p>
+      <w:pPr>
+        <w:autoSpaceDE w:val="0"/>
+        <w:autoSpaceDN w:val="0"/>
+        <w:adjustRightInd w:val="0"/>
+        <w:ind w:firstLineChars="50" w:firstLine="100"/>
+        <w:jc w:val="left"/>
+        <w:rPr>
+          <w:rFonts w:ascii="Courier New" w:eastAsiaTheme="minorEastAsia" w:hAnsi="Courier New" w:cs="Courier New"/>
+          <w:kern w:val="0"/>
+          <w:sz w:val="20"/>
+          <w:szCs w:val="20"/>
+        </w:rPr>
+      </w:pPr>
+      <w:r>
+        <w:rPr>
+          <w:rFonts w:ascii="Courier New" w:eastAsiaTheme="minorEastAsia" w:hAnsi="Courier New" w:cs="Courier New"/>
+          <w:color w:val="3F55BF"/>
+          <w:kern w:val="0"/>
+          <w:sz w:val="20"/>
+          <w:szCs w:val="20"/>
+        </w:rPr>
+        <w:t>*/</w:t>
+      </w:r>
+    </w:p>
+    <w:p>
+      <w:r>
+        <w:rPr>
+          <w:rFonts w:ascii="Courier New" w:eastAsiaTheme="minorEastAsia" w:hAnsi="Courier New" w:cs="Courier New"/>
+          <w:b/>
+          <w:bCs/>
+          <w:color w:val="7F0055"/>
+          <w:kern w:val="0"/>
+          <w:sz w:val="20"/>
+          <w:szCs w:val="20"/>
+        </w:rPr>
+        <w:t xml:space="preserve">public function </w:t>
+      </w:r>
+      <w:r>
+        <w:rPr>
+          <w:rFonts w:ascii="Courier New" w:eastAsiaTheme="minorEastAsia" w:hAnsi="Courier New" w:cs="Courier New" w:hint="eastAsia"/>
+          <w:color w:val="000000"/>
+          <w:kern w:val="0"/>
+          <w:sz w:val="20"/>
+          <w:szCs w:val="20"/>
+        </w:rPr>
+        <w:t>queryUser()</w:t>
+      </w:r>
+      <w:r>
+        <w:rPr>
+          <w:rFonts w:ascii="Courier New" w:eastAsiaTheme="minorEastAsia" w:hAnsi="Courier New" w:cs="Courier New"/>
+          <w:color w:val="000000"/>
+          <w:kern w:val="0"/>
+          <w:sz w:val="20"/>
+          <w:szCs w:val="20"/>
+        </w:rPr>
+        <w:t>{</w:t>
+      </w:r>
+      <w:r>
+        <w:rPr>
+          <w:rFonts w:ascii="Courier New" w:eastAsiaTheme="minorEastAsia" w:hAnsi="Courier New" w:cs="Courier New" w:hint="eastAsia"/>
+          <w:color w:val="000000"/>
+          <w:kern w:val="0"/>
+          <w:sz w:val="20"/>
+          <w:szCs w:val="20"/>
+        </w:rPr>
+        <w:t>}</w:t>
+      </w:r>
+    </w:p>
+    <w:p>
+      <w:pPr>
+        <w:pStyle w:val="1"/>
+      </w:pPr>
+      <w:bookmarkStart w:id="30" w:name="_Toc281056103"/>
+      <w:bookmarkStart w:id="31" w:name="_Toc398276155"/>
+      <w:r>
+        <w:rPr>
+          <w:rFonts w:hint="eastAsia"/>
+        </w:rPr>
+        <w:t>系统间服务依赖</w:t>
+      </w:r>
+      <w:bookmarkEnd w:id="30"/>
+      <w:bookmarkEnd w:id="31"/>
+    </w:p>
+    <w:p>
+      <w:pPr>
+        <w:pStyle w:val="2"/>
+      </w:pPr>
+      <w:bookmarkStart w:id="32" w:name="_Toc281056104"/>
+      <w:bookmarkStart w:id="33" w:name="_Toc398276156"/>
+      <w:r>
+        <w:rPr>
+          <w:rFonts w:hint="eastAsia"/>
+        </w:rPr>
+        <w:t>依赖的外部系统</w:t>
+      </w:r>
+      <w:bookmarkEnd w:id="32"/>
+      <w:bookmarkEnd w:id="33"/>
+    </w:p>
+    <w:p>
+      <w:pPr>
+        <w:pStyle w:val="3"/>
+      </w:pPr>
+      <w:bookmarkStart w:id="34" w:name="_Toc398276157"/>
+      <w:r>
+        <w:rPr>
+          <w:rFonts w:hint="eastAsia"/>
+        </w:rPr>
+        <w:t>环境依赖</w:t>
+      </w:r>
+      <w:bookmarkEnd w:id="34"/>
     </w:p>
     <w:p>
       <w:pPr>
         <w:ind w:left="420"/>
       </w:pPr>
       <w:r>
-        <w:rPr>
-          <w:noProof/>
-        </w:rPr>
-        <w:drawing>
-          <wp:inline distT="0" distB="0" distL="0" distR="0">
-            <wp:extent cx="4914900" cy="3038475"/>
-            <wp:effectExtent l="19050" t="0" r="0" b="0"/>
-            <wp:docPr id="30" name="图片 17" descr="E:\vpworkspace\用户账户依赖的外部系统接口设计.jpg"/>
-            <wp:cNvGraphicFramePr>
-              <a:graphicFrameLocks xmlns:a="http://schemas.openxmlformats.org/drawingml/2006/main" noChangeAspect="1"/>
-            </wp:cNvGraphicFramePr>
-            <a:graphic xmlns:a="http://schemas.openxmlformats.org/drawingml/2006/main">
-              <a:graphicData uri="http://schemas.openxmlformats.org/drawingml/2006/picture">
-                <pic:pic xmlns:pic="http://schemas.openxmlformats.org/drawingml/2006/picture">
-                  <pic:nvPicPr>
-                    <pic:cNvPr id="0" name="Picture 17" descr="E:\vpworkspace\用户账户依赖的外部系统接口设计.jpg"/>
-                    <pic:cNvPicPr>
-                      <a:picLocks noChangeAspect="1" noChangeArrowheads="1"/>
-                    </pic:cNvPicPr>
-                  </pic:nvPicPr>
-                  <pic:blipFill>
-                    <a:blip r:embed="rId17"/>
-                    <a:srcRect/>
-                    <a:stretch>
-                      <a:fillRect/>
-                    </a:stretch>
-                  </pic:blipFill>
-                  <pic:spPr bwMode="auto">
-                    <a:xfrm>
-                      <a:off x="0" y="0"/>
-                      <a:ext cx="4914900" cy="3038475"/>
-                    </a:xfrm>
-                    <a:prstGeom prst="rect">
-                      <a:avLst/>
-                    </a:prstGeom>
-                    <a:noFill/>
-                    <a:ln w="9525">
-                      <a:noFill/>
-                      <a:miter lim="800000"/>
-                      <a:headEnd/>
-                      <a:tailEnd/>
-                    </a:ln>
-                  </pic:spPr>
-                </pic:pic>
-              </a:graphicData>
-            </a:graphic>
-          </wp:inline>
-        </w:drawing>
-      </w:r>
-    </w:p>
-    <w:p>
-      <w:pPr>
-        <w:pStyle w:val="1"/>
-      </w:pPr>
-      <w:bookmarkStart w:id="29" w:name="_Toc281056103"/>
-      <w:bookmarkStart w:id="30" w:name="_Toc398276155"/>
-      <w:r>
-        <w:rPr>
-          <w:rFonts w:hint="eastAsia"/>
-        </w:rPr>
-        <w:t>系统间服务依赖</w:t>
-      </w:r>
-      <w:bookmarkEnd w:id="29"/>
-      <w:bookmarkEnd w:id="30"/>
+        <w:t>P</w:t>
+      </w:r>
+      <w:r>
+        <w:rPr>
+          <w:rFonts w:hint="eastAsia"/>
+        </w:rPr>
+        <w:t>hp</w:t>
+      </w:r>
+      <w:r>
+        <w:rPr>
+          <w:rFonts w:hint="eastAsia"/>
+        </w:rPr>
+        <w:t>开发语言</w:t>
+      </w:r>
+      <w:r>
+        <w:rPr>
+          <w:rFonts w:hint="eastAsia"/>
+        </w:rPr>
+        <w:t>5.4</w:t>
+      </w:r>
+      <w:r>
+        <w:rPr>
+          <w:rFonts w:hint="eastAsia"/>
+        </w:rPr>
+        <w:t>以上版本，</w:t>
+      </w:r>
+    </w:p>
+    <w:p>
+      <w:pPr>
+        <w:ind w:left="420"/>
+      </w:pPr>
+      <w:r>
+        <w:t>Y</w:t>
+      </w:r>
+      <w:r>
+        <w:rPr>
+          <w:rFonts w:hint="eastAsia"/>
+        </w:rPr>
+        <w:t>af</w:t>
+      </w:r>
+      <w:r>
+        <w:rPr>
+          <w:rFonts w:hint="eastAsia"/>
+        </w:rPr>
+        <w:t>开发框架支持</w:t>
+      </w:r>
+    </w:p>
+    <w:p>
+      <w:pPr>
+        <w:ind w:left="420"/>
+      </w:pPr>
+      <w:r>
+        <w:t>M</w:t>
+      </w:r>
+      <w:r>
+        <w:rPr>
+          <w:rFonts w:hint="eastAsia"/>
+        </w:rPr>
+        <w:t>ysql</w:t>
+      </w:r>
+      <w:r>
+        <w:rPr>
+          <w:rFonts w:hint="eastAsia"/>
+        </w:rPr>
+        <w:t>支持</w:t>
+      </w:r>
+    </w:p>
+    <w:p>
+      <w:pPr>
+        <w:ind w:firstLine="420"/>
+      </w:pPr>
+      <w:r>
+        <w:t>Gearman job</w:t>
+      </w:r>
+      <w:r>
+        <w:t>分发服务端</w:t>
+      </w:r>
+    </w:p>
+    <w:p>
+      <w:pPr>
+        <w:ind w:firstLine="420"/>
+      </w:pPr>
+      <w:r>
+        <w:t>N</w:t>
+      </w:r>
+      <w:r>
+        <w:rPr>
+          <w:rFonts w:hint="eastAsia"/>
+        </w:rPr>
+        <w:t>gnix</w:t>
+      </w:r>
+      <w:r>
+        <w:rPr>
+          <w:rFonts w:hint="eastAsia"/>
+        </w:rPr>
+        <w:t>或</w:t>
+      </w:r>
+      <w:r>
+        <w:rPr>
+          <w:rFonts w:hint="eastAsia"/>
+        </w:rPr>
+        <w:t>apache</w:t>
+      </w:r>
+      <w:r>
+        <w:rPr>
+          <w:rFonts w:hint="eastAsia"/>
+        </w:rPr>
+        <w:t>的</w:t>
+      </w:r>
+      <w:r>
+        <w:rPr>
+          <w:rFonts w:hint="eastAsia"/>
+        </w:rPr>
+        <w:t>web</w:t>
+      </w:r>
+      <w:r>
+        <w:rPr>
+          <w:rFonts w:hint="eastAsia"/>
+        </w:rPr>
+        <w:t>支持</w:t>
+      </w:r>
+    </w:p>
+    <w:p>
+      <w:pPr>
+        <w:pStyle w:val="3"/>
+      </w:pPr>
+      <w:bookmarkStart w:id="35" w:name="_Toc398276158"/>
+      <w:r>
+        <w:rPr>
+          <w:rFonts w:hint="eastAsia"/>
+        </w:rPr>
+        <w:t>外部系统依赖</w:t>
+      </w:r>
+      <w:bookmarkEnd w:id="35"/>
+    </w:p>
+    <w:p>
+      <w:pPr>
+        <w:ind w:firstLine="420"/>
+      </w:pPr>
     </w:p>
     <w:p>
       <w:pPr>
         <w:pStyle w:val="2"/>
       </w:pPr>
-      <w:bookmarkStart w:id="31" w:name="_Toc281056104"/>
-      <w:bookmarkStart w:id="32" w:name="_Toc398276156"/>
-      <w:r>
-        <w:rPr>
-          <w:rFonts w:hint="eastAsia"/>
-        </w:rPr>
-        <w:t>依赖的外部系统</w:t>
-      </w:r>
-      <w:bookmarkEnd w:id="31"/>
-      <w:bookmarkEnd w:id="32"/>
-    </w:p>
-    <w:p>
-      <w:pPr>
-        <w:pStyle w:val="3"/>
-      </w:pPr>
-      <w:bookmarkStart w:id="33" w:name="_Toc398276157"/>
-      <w:r>
-        <w:rPr>
-          <w:rFonts w:hint="eastAsia"/>
-        </w:rPr>
-        <w:t>环境依赖</w:t>
-      </w:r>
-      <w:bookmarkEnd w:id="33"/>
-    </w:p>
-    <w:p>
-      <w:pPr>
-        <w:ind w:left="420"/>
-      </w:pPr>
-      <w:r>
-        <w:t>P</w:t>
-      </w:r>
-      <w:r>
-        <w:rPr>
-          <w:rFonts w:hint="eastAsia"/>
-        </w:rPr>
-        <w:t>hp</w:t>
-      </w:r>
-      <w:r>
-        <w:rPr>
-          <w:rFonts w:hint="eastAsia"/>
-        </w:rPr>
-        <w:t>开发语言</w:t>
-      </w:r>
-      <w:r>
-        <w:rPr>
-          <w:rFonts w:hint="eastAsia"/>
-        </w:rPr>
-        <w:t>5.4</w:t>
-      </w:r>
-      <w:r>
-        <w:rPr>
-          <w:rFonts w:hint="eastAsia"/>
-        </w:rPr>
-        <w:t>以上版本，</w:t>
-      </w:r>
-    </w:p>
-    <w:p>
-      <w:pPr>
-        <w:ind w:left="420"/>
-      </w:pPr>
-      <w:r>
-        <w:t>Y</w:t>
-      </w:r>
-      <w:r>
-        <w:rPr>
-          <w:rFonts w:hint="eastAsia"/>
-        </w:rPr>
-        <w:t>af</w:t>
-      </w:r>
-      <w:r>
-        <w:rPr>
-          <w:rFonts w:hint="eastAsia"/>
-        </w:rPr>
-        <w:t>开发框架支持</w:t>
-      </w:r>
-    </w:p>
-    <w:p>
-      <w:pPr>
-        <w:ind w:left="420"/>
-      </w:pPr>
-      <w:r>
-        <w:t>M</w:t>
-      </w:r>
-      <w:r>
-        <w:rPr>
-          <w:rFonts w:hint="eastAsia"/>
-        </w:rPr>
-        <w:t>ysql</w:t>
-      </w:r>
-      <w:r>
-        <w:rPr>
-          <w:rFonts w:hint="eastAsia"/>
-        </w:rPr>
-        <w:t>支持</w:t>
-      </w:r>
-    </w:p>
-    <w:p>
-      <w:pPr>
-        <w:ind w:firstLine="420"/>
-      </w:pPr>
-      <w:r>
-        <w:t>Gearman job</w:t>
-      </w:r>
-      <w:r>
-        <w:t>分发服务端</w:t>
-      </w:r>
-    </w:p>
-    <w:p>
-      <w:pPr>
-        <w:ind w:firstLine="420"/>
-      </w:pPr>
-      <w:r>
-        <w:t>N</w:t>
-      </w:r>
-      <w:r>
-        <w:rPr>
-          <w:rFonts w:hint="eastAsia"/>
-        </w:rPr>
-        <w:t>gnix</w:t>
-      </w:r>
-      <w:r>
-        <w:rPr>
-          <w:rFonts w:hint="eastAsia"/>
-        </w:rPr>
-        <w:t>或</w:t>
-      </w:r>
-      <w:r>
-        <w:rPr>
-          <w:rFonts w:hint="eastAsia"/>
-        </w:rPr>
-        <w:t>apache</w:t>
-      </w:r>
-      <w:r>
-        <w:rPr>
-          <w:rFonts w:hint="eastAsia"/>
-        </w:rPr>
-        <w:t>的</w:t>
-      </w:r>
-      <w:r>
-        <w:rPr>
-          <w:rFonts w:hint="eastAsia"/>
-        </w:rPr>
-        <w:t>web</w:t>
-      </w:r>
-      <w:r>
-        <w:rPr>
-          <w:rFonts w:hint="eastAsia"/>
-        </w:rPr>
-        <w:t>支持</w:t>
-      </w:r>
-    </w:p>
-    <w:p>
-      <w:pPr>
-        <w:pStyle w:val="3"/>
-      </w:pPr>
-      <w:bookmarkStart w:id="34" w:name="_Toc398276158"/>
-      <w:r>
-        <w:rPr>
-          <w:rFonts w:hint="eastAsia"/>
-        </w:rPr>
-        <w:t>外部系统依赖</w:t>
-      </w:r>
-      <w:bookmarkEnd w:id="34"/>
-    </w:p>
-    <w:p>
-      <w:pPr>
-        <w:ind w:firstLine="420"/>
-      </w:pPr>
-    </w:p>
-    <w:p>
-      <w:pPr>
-        <w:pStyle w:val="2"/>
-      </w:pPr>
-      <w:bookmarkStart w:id="35" w:name="_Toc281056105"/>
-      <w:bookmarkStart w:id="36" w:name="_Toc398276159"/>
+      <w:bookmarkStart w:id="36" w:name="_Toc281056105"/>
+      <w:bookmarkStart w:id="37" w:name="_Toc398276159"/>
       <w:r>
         <w:rPr>
           <w:rFonts w:hint="eastAsia"/>
@@ -4092,8 +6259,8 @@
         <w:lastRenderedPageBreak/>
         <w:t>模块之间依赖关系</w:t>
       </w:r>
-      <w:bookmarkEnd w:id="35"/>
       <w:bookmarkEnd w:id="36"/>
+      <w:bookmarkEnd w:id="37"/>
     </w:p>
     <w:p>
       <w:pPr>
@@ -4101,8 +6268,8 @@
       </w:pPr>
     </w:p>
     <w:sectPr>
-      <w:headerReference w:type="default" r:id="rId18"/>
-      <w:footerReference w:type="default" r:id="rId19"/>
+      <w:headerReference w:type="default" r:id="rId26"/>
+      <w:footerReference w:type="default" r:id="rId27"/>
       <w:pgSz w:w="11906" w:h="16838"/>
       <w:pgMar w:top="1440" w:right="1080" w:bottom="1440" w:left="1080" w:header="851" w:footer="567" w:gutter="0"/>
       <w:cols w:space="425"/>
@@ -4113,15 +6280,15 @@
 </file>
 
 <file path=word/endnotes.xml><?xml version="1.0" encoding="utf-8"?>
-<w:endnotes xmlns:ve="http://schemas.openxmlformats.org/markup-compatibility/2006" xmlns:o="urn:schemas-microsoft-com:office:office" xmlns:r="http://schemas.openxmlformats.org/officeDocument/2006/relationships" xmlns:m="http://schemas.openxmlformats.org/officeDocument/2006/math" xmlns:v="urn:schemas-microsoft-com:vml" xmlns:wp="http://schemas.openxmlformats.org/drawingml/2006/wordprocessingDrawing" xmlns:w10="urn:schemas-microsoft-com:office:word" xmlns:w="http://schemas.openxmlformats.org/wordprocessingml/2006/main" xmlns:wne="http://schemas.microsoft.com/office/word/2006/wordml">
-  <w:endnote w:type="separator" w:id="0">
+<w:endnotes xmlns:wpc="http://schemas.microsoft.com/office/word/2010/wordprocessingCanvas" xmlns:mc="http://schemas.openxmlformats.org/markup-compatibility/2006" xmlns:o="urn:schemas-microsoft-com:office:office" xmlns:r="http://schemas.openxmlformats.org/officeDocument/2006/relationships" xmlns:m="http://schemas.openxmlformats.org/officeDocument/2006/math" xmlns:v="urn:schemas-microsoft-com:vml" xmlns:wp14="http://schemas.microsoft.com/office/word/2010/wordprocessingDrawing" xmlns:wp="http://schemas.openxmlformats.org/drawingml/2006/wordprocessingDrawing" xmlns:w10="urn:schemas-microsoft-com:office:word" xmlns:w="http://schemas.openxmlformats.org/wordprocessingml/2006/main" xmlns:w14="http://schemas.microsoft.com/office/word/2010/wordml" xmlns:wpg="http://schemas.microsoft.com/office/word/2010/wordprocessingGroup" xmlns:wpi="http://schemas.microsoft.com/office/word/2010/wordprocessingInk" xmlns:wne="http://schemas.microsoft.com/office/word/2006/wordml" xmlns:wps="http://schemas.microsoft.com/office/word/2010/wordprocessingShape" mc:Ignorable="w14 wp14">
+  <w:endnote w:type="separator" w:id="-1">
     <w:p>
       <w:r>
         <w:separator/>
       </w:r>
     </w:p>
   </w:endnote>
-  <w:endnote w:type="continuationSeparator" w:id="1">
+  <w:endnote w:type="continuationSeparator" w:id="0">
     <w:p>
       <w:r>
         <w:continuationSeparator/>
@@ -4132,7 +6299,7 @@
 </file>
 
 <file path=word/footer1.xml><?xml version="1.0" encoding="utf-8"?>
-<w:ftr xmlns:ve="http://schemas.openxmlformats.org/markup-compatibility/2006" xmlns:o="urn:schemas-microsoft-com:office:office" xmlns:r="http://schemas.openxmlformats.org/officeDocument/2006/relationships" xmlns:m="http://schemas.openxmlformats.org/officeDocument/2006/math" xmlns:v="urn:schemas-microsoft-com:vml" xmlns:wp="http://schemas.openxmlformats.org/drawingml/2006/wordprocessingDrawing" xmlns:w10="urn:schemas-microsoft-com:office:word" xmlns:w="http://schemas.openxmlformats.org/wordprocessingml/2006/main" xmlns:wne="http://schemas.microsoft.com/office/word/2006/wordml">
+<w:ftr xmlns:wpc="http://schemas.microsoft.com/office/word/2010/wordprocessingCanvas" xmlns:mc="http://schemas.openxmlformats.org/markup-compatibility/2006" xmlns:o="urn:schemas-microsoft-com:office:office" xmlns:r="http://schemas.openxmlformats.org/officeDocument/2006/relationships" xmlns:m="http://schemas.openxmlformats.org/officeDocument/2006/math" xmlns:v="urn:schemas-microsoft-com:vml" xmlns:wp14="http://schemas.microsoft.com/office/word/2010/wordprocessingDrawing" xmlns:wp="http://schemas.openxmlformats.org/drawingml/2006/wordprocessingDrawing" xmlns:w10="urn:schemas-microsoft-com:office:word" xmlns:w="http://schemas.openxmlformats.org/wordprocessingml/2006/main" xmlns:w14="http://schemas.microsoft.com/office/word/2010/wordml" xmlns:wpg="http://schemas.microsoft.com/office/word/2010/wordprocessingGroup" xmlns:wpi="http://schemas.microsoft.com/office/word/2010/wordprocessingInk" xmlns:wne="http://schemas.microsoft.com/office/word/2006/wordml" xmlns:wps="http://schemas.microsoft.com/office/word/2010/wordprocessingShape" mc:Ignorable="w14 wp14">
   <w:p>
     <w:pPr>
       <w:pStyle w:val="a4"/>
@@ -4196,15 +6363,15 @@
 </file>
 
 <file path=word/footnotes.xml><?xml version="1.0" encoding="utf-8"?>
-<w:footnotes xmlns:ve="http://schemas.openxmlformats.org/markup-compatibility/2006" xmlns:o="urn:schemas-microsoft-com:office:office" xmlns:r="http://schemas.openxmlformats.org/officeDocument/2006/relationships" xmlns:m="http://schemas.openxmlformats.org/officeDocument/2006/math" xmlns:v="urn:schemas-microsoft-com:vml" xmlns:wp="http://schemas.openxmlformats.org/drawingml/2006/wordprocessingDrawing" xmlns:w10="urn:schemas-microsoft-com:office:word" xmlns:w="http://schemas.openxmlformats.org/wordprocessingml/2006/main" xmlns:wne="http://schemas.microsoft.com/office/word/2006/wordml">
-  <w:footnote w:type="separator" w:id="0">
+<w:footnotes xmlns:wpc="http://schemas.microsoft.com/office/word/2010/wordprocessingCanvas" xmlns:mc="http://schemas.openxmlformats.org/markup-compatibility/2006" xmlns:o="urn:schemas-microsoft-com:office:office" xmlns:r="http://schemas.openxmlformats.org/officeDocument/2006/relationships" xmlns:m="http://schemas.openxmlformats.org/officeDocument/2006/math" xmlns:v="urn:schemas-microsoft-com:vml" xmlns:wp14="http://schemas.microsoft.com/office/word/2010/wordprocessingDrawing" xmlns:wp="http://schemas.openxmlformats.org/drawingml/2006/wordprocessingDrawing" xmlns:w10="urn:schemas-microsoft-com:office:word" xmlns:w="http://schemas.openxmlformats.org/wordprocessingml/2006/main" xmlns:w14="http://schemas.microsoft.com/office/word/2010/wordml" xmlns:wpg="http://schemas.microsoft.com/office/word/2010/wordprocessingGroup" xmlns:wpi="http://schemas.microsoft.com/office/word/2010/wordprocessingInk" xmlns:wne="http://schemas.microsoft.com/office/word/2006/wordml" xmlns:wps="http://schemas.microsoft.com/office/word/2010/wordprocessingShape" mc:Ignorable="w14 wp14">
+  <w:footnote w:type="separator" w:id="-1">
     <w:p>
       <w:r>
         <w:separator/>
       </w:r>
     </w:p>
   </w:footnote>
-  <w:footnote w:type="continuationSeparator" w:id="1">
+  <w:footnote w:type="continuationSeparator" w:id="0">
     <w:p>
       <w:r>
         <w:continuationSeparator/>
@@ -4215,7 +6382,7 @@
 </file>
 
 <file path=word/header1.xml><?xml version="1.0" encoding="utf-8"?>
-<w:hdr xmlns:ve="http://schemas.openxmlformats.org/markup-compatibility/2006" xmlns:o="urn:schemas-microsoft-com:office:office" xmlns:r="http://schemas.openxmlformats.org/officeDocument/2006/relationships" xmlns:m="http://schemas.openxmlformats.org/officeDocument/2006/math" xmlns:v="urn:schemas-microsoft-com:vml" xmlns:wp="http://schemas.openxmlformats.org/drawingml/2006/wordprocessingDrawing" xmlns:w10="urn:schemas-microsoft-com:office:word" xmlns:w="http://schemas.openxmlformats.org/wordprocessingml/2006/main" xmlns:wne="http://schemas.microsoft.com/office/word/2006/wordml">
+<w:hdr xmlns:wpc="http://schemas.microsoft.com/office/word/2010/wordprocessingCanvas" xmlns:mc="http://schemas.openxmlformats.org/markup-compatibility/2006" xmlns:o="urn:schemas-microsoft-com:office:office" xmlns:r="http://schemas.openxmlformats.org/officeDocument/2006/relationships" xmlns:m="http://schemas.openxmlformats.org/officeDocument/2006/math" xmlns:v="urn:schemas-microsoft-com:vml" xmlns:wp14="http://schemas.microsoft.com/office/word/2010/wordprocessingDrawing" xmlns:wp="http://schemas.openxmlformats.org/drawingml/2006/wordprocessingDrawing" xmlns:w10="urn:schemas-microsoft-com:office:word" xmlns:w="http://schemas.openxmlformats.org/wordprocessingml/2006/main" xmlns:w14="http://schemas.microsoft.com/office/word/2010/wordml" xmlns:wpg="http://schemas.microsoft.com/office/word/2010/wordprocessingGroup" xmlns:wpi="http://schemas.microsoft.com/office/word/2010/wordprocessingInk" xmlns:wne="http://schemas.microsoft.com/office/word/2006/wordml" xmlns:wps="http://schemas.microsoft.com/office/word/2010/wordprocessingShape" mc:Ignorable="w14 wp14">
   <w:p>
     <w:pPr>
       <w:pStyle w:val="a3"/>
@@ -4271,7 +6438,7 @@
 </file>
 
 <file path=word/numbering.xml><?xml version="1.0" encoding="utf-8"?>
-<w:numbering xmlns:ve="http://schemas.openxmlformats.org/markup-compatibility/2006" xmlns:o="urn:schemas-microsoft-com:office:office" xmlns:r="http://schemas.openxmlformats.org/officeDocument/2006/relationships" xmlns:m="http://schemas.openxmlformats.org/officeDocument/2006/math" xmlns:v="urn:schemas-microsoft-com:vml" xmlns:wp="http://schemas.openxmlformats.org/drawingml/2006/wordprocessingDrawing" xmlns:w10="urn:schemas-microsoft-com:office:word" xmlns:w="http://schemas.openxmlformats.org/wordprocessingml/2006/main" xmlns:wne="http://schemas.microsoft.com/office/word/2006/wordml">
+<w:numbering xmlns:wpc="http://schemas.microsoft.com/office/word/2010/wordprocessingCanvas" xmlns:mc="http://schemas.openxmlformats.org/markup-compatibility/2006" xmlns:o="urn:schemas-microsoft-com:office:office" xmlns:r="http://schemas.openxmlformats.org/officeDocument/2006/relationships" xmlns:m="http://schemas.openxmlformats.org/officeDocument/2006/math" xmlns:v="urn:schemas-microsoft-com:vml" xmlns:wp14="http://schemas.microsoft.com/office/word/2010/wordprocessingDrawing" xmlns:wp="http://schemas.openxmlformats.org/drawingml/2006/wordprocessingDrawing" xmlns:w10="urn:schemas-microsoft-com:office:word" xmlns:w="http://schemas.openxmlformats.org/wordprocessingml/2006/main" xmlns:w14="http://schemas.microsoft.com/office/word/2010/wordml" xmlns:wpg="http://schemas.microsoft.com/office/word/2010/wordprocessingGroup" xmlns:wpi="http://schemas.microsoft.com/office/word/2010/wordprocessingInk" xmlns:wne="http://schemas.microsoft.com/office/word/2006/wordml" xmlns:wps="http://schemas.microsoft.com/office/word/2010/wordprocessingShape" mc:Ignorable="w14 wp14">
   <w:abstractNum w:abstractNumId="0">
     <w:nsid w:val="00BE31FE"/>
     <w:multiLevelType w:val="hybridMultilevel"/>
@@ -7371,7 +9538,7 @@
 </file>
 
 <file path=word/styles.xml><?xml version="1.0" encoding="utf-8"?>
-<w:styles xmlns:r="http://schemas.openxmlformats.org/officeDocument/2006/relationships" xmlns:w="http://schemas.openxmlformats.org/wordprocessingml/2006/main">
+<w:styles xmlns:mc="http://schemas.openxmlformats.org/markup-compatibility/2006" xmlns:r="http://schemas.openxmlformats.org/officeDocument/2006/relationships" xmlns:w="http://schemas.openxmlformats.org/wordprocessingml/2006/main" xmlns:w14="http://schemas.microsoft.com/office/word/2010/wordml" mc:Ignorable="w14">
   <w:docDefaults>
     <w:rPrDefault>
       <w:rPr>
@@ -7784,7 +9951,6 @@
     <w:uiPriority w:val="99"/>
     <w:semiHidden/>
     <w:unhideWhenUsed/>
-    <w:qFormat/>
     <w:tblPr>
       <w:tblInd w:w="0" w:type="dxa"/>
       <w:tblCellMar>
@@ -8826,7 +10992,7 @@
 </file>
 
 <file path=customXml/itemProps1.xml><?xml version="1.0" encoding="utf-8"?>
-<ds:datastoreItem xmlns:ds="http://schemas.openxmlformats.org/officeDocument/2006/customXml" ds:itemID="{95893A46-2723-4A9F-8CA3-89D35EDB4E04}">
+<ds:datastoreItem xmlns:ds="http://schemas.openxmlformats.org/officeDocument/2006/customXml" ds:itemID="{90DC8D9E-BECB-42C1-BFE8-9A05A688A9CD}">
   <ds:schemaRefs>
     <ds:schemaRef ds:uri="http://schemas.openxmlformats.org/officeDocument/2006/bibliography"/>
   </ds:schemaRefs>

</xml_diff>